<commit_message>
Progress thru Fucntional Safety Concept: Functional Safety Analysis
</commit_message>
<xml_diff>
--- a/Homework/03_FunctionalSafetyConcept_LaneAssistance_Template.docx
+++ b/Homework/03_FunctionalSafetyConcept_LaneAssistance_Template.docx
@@ -8,6 +8,7 @@
         <w:keepNext w:val="false"/>
         <w:keepLines w:val="false"/>
         <w:spacing w:lineRule="auto" w:line="240" w:before="0" w:after="0"/>
+        <w:contextualSpacing/>
         <w:rPr>
           <w:sz w:val="48"/>
           <w:szCs w:val="48"/>
@@ -45,7 +46,7 @@
                   </pic:nvPicPr>
                   <pic:blipFill>
                     <a:blip r:embed="rId2"/>
-                    <a:srcRect l="23996" t="0" r="25596" b="0"/>
+                    <a:srcRect l="24000" t="0" r="25600" b="0"/>
                     <a:stretch>
                       <a:fillRect/>
                     </a:stretch>
@@ -121,6 +122,7 @@
         <w:keepLines w:val="false"/>
         <w:spacing w:lineRule="auto" w:line="240" w:before="0" w:after="0"/>
         <w:ind w:left="720" w:right="0" w:hanging="0"/>
+        <w:contextualSpacing/>
         <w:jc w:val="right"/>
         <w:rPr>
           <w:color w:val="B7B7B7"/>
@@ -143,6 +145,7 @@
       <w:pPr>
         <w:pStyle w:val="Title"/>
         <w:spacing w:before="0" w:after="0"/>
+        <w:contextualSpacing/>
         <w:jc w:val="right"/>
         <w:rPr>
           <w:sz w:val="48"/>
@@ -163,6 +166,7 @@
       <w:pPr>
         <w:pStyle w:val="Title"/>
         <w:spacing w:before="0" w:after="0"/>
+        <w:contextualSpacing/>
         <w:rPr>
           <w:sz w:val="48"/>
           <w:szCs w:val="48"/>
@@ -202,6 +206,7 @@
       <w:pPr>
         <w:pStyle w:val="Title"/>
         <w:spacing w:before="0" w:after="0"/>
+        <w:contextualSpacing/>
         <w:jc w:val="right"/>
         <w:rPr/>
       </w:pPr>
@@ -273,6 +278,7 @@
       <w:pPr>
         <w:pStyle w:val="Title"/>
         <w:spacing w:before="0" w:after="0"/>
+        <w:contextualSpacing/>
         <w:jc w:val="right"/>
         <w:rPr>
           <w:sz w:val="48"/>
@@ -374,6 +380,7 @@
         <w:pStyle w:val="Heading1"/>
         <w:widowControl w:val="false"/>
         <w:spacing w:lineRule="auto" w:line="240" w:before="480" w:after="180"/>
+        <w:contextualSpacing/>
         <w:rPr/>
       </w:pPr>
       <w:bookmarkStart w:id="10" w:name="_1t3h5sf"/>
@@ -1317,6 +1324,7 @@
         <w:pStyle w:val="Heading1"/>
         <w:widowControl w:val="false"/>
         <w:spacing w:lineRule="auto" w:line="240" w:before="480" w:after="180"/>
+        <w:contextualSpacing/>
         <w:rPr/>
       </w:pPr>
       <w:bookmarkStart w:id="13" w:name="_ktt3lgighckp"/>
@@ -1412,6 +1420,7 @@
               <w:webHidden/>
               <w:rStyle w:val="IndexLink"/>
               <w:u w:val="single"/>
+              <w:vanish w:val="false"/>
             </w:rPr>
             <w:instrText> TOC \z \o "1-9" \u \h</w:instrText>
           </w:r>
@@ -1420,6 +1429,7 @@
               <w:webHidden/>
               <w:rStyle w:val="IndexLink"/>
               <w:u w:val="single"/>
+              <w:vanish w:val="false"/>
             </w:rPr>
             <w:fldChar w:fldCharType="separate"/>
           </w:r>
@@ -1428,6 +1438,7 @@
               <w:rPr>
                 <w:webHidden/>
                 <w:rStyle w:val="IndexLink"/>
+                <w:vanish w:val="false"/>
                 <w:color w:val="1155CC"/>
                 <w:u w:val="single"/>
               </w:rPr>
@@ -1450,6 +1461,7 @@
               <w:rPr>
                 <w:webHidden/>
                 <w:rStyle w:val="IndexLink"/>
+                <w:vanish w:val="false"/>
                 <w:color w:val="1155CC"/>
                 <w:u w:val="single"/>
               </w:rPr>
@@ -1472,6 +1484,7 @@
               <w:rPr>
                 <w:webHidden/>
                 <w:rStyle w:val="IndexLink"/>
+                <w:vanish w:val="false"/>
                 <w:color w:val="1155CC"/>
                 <w:u w:val="single"/>
               </w:rPr>
@@ -1494,6 +1507,7 @@
               <w:rPr>
                 <w:webHidden/>
                 <w:rStyle w:val="IndexLink"/>
+                <w:vanish w:val="false"/>
                 <w:color w:val="1155CC"/>
                 <w:u w:val="single"/>
               </w:rPr>
@@ -1516,6 +1530,7 @@
               <w:rPr>
                 <w:webHidden/>
                 <w:rStyle w:val="IndexLink"/>
+                <w:vanish w:val="false"/>
                 <w:color w:val="1155CC"/>
                 <w:u w:val="single"/>
               </w:rPr>
@@ -1538,6 +1553,7 @@
               <w:rPr>
                 <w:webHidden/>
                 <w:rStyle w:val="IndexLink"/>
+                <w:vanish w:val="false"/>
                 <w:color w:val="1155CC"/>
                 <w:u w:val="single"/>
               </w:rPr>
@@ -1560,6 +1576,7 @@
               <w:rPr>
                 <w:webHidden/>
                 <w:rStyle w:val="IndexLink"/>
+                <w:vanish w:val="false"/>
                 <w:color w:val="1155CC"/>
                 <w:u w:val="single"/>
               </w:rPr>
@@ -1582,6 +1599,7 @@
               <w:rPr>
                 <w:webHidden/>
                 <w:rStyle w:val="IndexLink"/>
+                <w:vanish w:val="false"/>
                 <w:color w:val="1155CC"/>
                 <w:u w:val="single"/>
               </w:rPr>
@@ -1604,6 +1622,7 @@
               <w:rPr>
                 <w:webHidden/>
                 <w:rStyle w:val="IndexLink"/>
+                <w:vanish w:val="false"/>
                 <w:color w:val="1155CC"/>
                 <w:u w:val="single"/>
               </w:rPr>
@@ -1626,6 +1645,7 @@
               <w:rPr>
                 <w:webHidden/>
                 <w:rStyle w:val="IndexLink"/>
+                <w:vanish w:val="false"/>
                 <w:color w:val="1155CC"/>
                 <w:u w:val="single"/>
               </w:rPr>
@@ -1648,6 +1668,7 @@
               <w:rPr>
                 <w:webHidden/>
                 <w:rStyle w:val="IndexLink"/>
+                <w:vanish w:val="false"/>
                 <w:color w:val="1155CC"/>
                 <w:u w:val="single"/>
               </w:rPr>
@@ -1670,6 +1691,7 @@
               <w:rPr>
                 <w:webHidden/>
                 <w:rStyle w:val="IndexLink"/>
+                <w:vanish w:val="false"/>
                 <w:color w:val="1155CC"/>
                 <w:u w:val="single"/>
               </w:rPr>
@@ -1692,6 +1714,7 @@
               <w:rPr>
                 <w:webHidden/>
                 <w:rStyle w:val="IndexLink"/>
+                <w:vanish w:val="false"/>
                 <w:color w:val="1155CC"/>
                 <w:u w:val="single"/>
               </w:rPr>
@@ -1705,6 +1728,7 @@
       <w:pPr>
         <w:pStyle w:val="Heading1"/>
         <w:spacing w:before="0" w:after="0"/>
+        <w:contextualSpacing/>
         <w:rPr/>
       </w:pPr>
       <w:bookmarkStart w:id="14" w:name="_fulgh8sf1ocg"/>
@@ -1751,22 +1775,37 @@
         <w:pStyle w:val="Normal"/>
         <w:spacing w:before="0" w:after="0"/>
         <w:rPr>
-          <w:b/>
-          <w:b/>
-          <w:color w:val="B7B7B7"/>
+          <w:b w:val="false"/>
+          <w:b w:val="false"/>
+          <w:bCs w:val="false"/>
+          <w:color w:val="000000"/>
         </w:rPr>
       </w:pPr>
       <w:r>
         <w:rPr>
-          <w:b/>
-          <w:color w:val="B7B7B7"/>
+          <w:b w:val="false"/>
+          <w:bCs w:val="false"/>
+          <w:color w:val="000000"/>
         </w:rPr>
+        <w:t>The purpose of the Functional Safety Concept is to avoid accidents by reducing risk to acceptable levels. The Functional Safety Concept reduces risk by doucmenting functional safety requirements derived from safety goals and allocates the requirement to the appropriate place in the architecture.</w:t>
       </w:r>
     </w:p>
     <w:p>
       <w:pPr>
         <w:pStyle w:val="Heading1"/>
         <w:spacing w:before="0" w:after="0"/>
+        <w:contextualSpacing/>
+        <w:rPr/>
+      </w:pPr>
+      <w:r>
+        <w:rPr/>
+      </w:r>
+    </w:p>
+    <w:p>
+      <w:pPr>
+        <w:pStyle w:val="Heading1"/>
+        <w:spacing w:before="0" w:after="0"/>
+        <w:contextualSpacing/>
         <w:rPr/>
       </w:pPr>
       <w:bookmarkStart w:id="15" w:name="_757cx6xm46zb"/>
@@ -1780,6 +1819,7 @@
       <w:pPr>
         <w:pStyle w:val="Heading2"/>
         <w:spacing w:before="0" w:after="0"/>
+        <w:contextualSpacing/>
         <w:rPr/>
       </w:pPr>
       <w:bookmarkStart w:id="16" w:name="_pi1c1upmo8jt"/>
@@ -1864,11 +1904,7 @@
         </w:rPr>
       </w:pPr>
       <w:r>
-        <w:rPr>
-          <w:b/>
-          <w:color w:val="CE181E"/>
-        </w:rPr>
-        <w:t>17.4</w:t>
+        <w:rPr/>
       </w:r>
     </w:p>
     <w:p>
@@ -1982,7 +2018,6 @@
               <w:keepNext w:val="false"/>
               <w:keepLines w:val="false"/>
               <w:widowControl w:val="false"/>
-              <w:pBdr/>
               <w:shd w:val="clear" w:fill="auto"/>
               <w:spacing w:lineRule="auto" w:line="240" w:before="0" w:after="0"/>
               <w:ind w:left="0" w:right="0" w:hanging="0"/>
@@ -2019,7 +2054,6 @@
               <w:keepNext w:val="false"/>
               <w:keepLines w:val="false"/>
               <w:widowControl w:val="false"/>
-              <w:pBdr/>
               <w:shd w:val="clear" w:fill="auto"/>
               <w:spacing w:lineRule="auto" w:line="240" w:before="0" w:after="0"/>
               <w:ind w:left="0" w:right="0" w:hanging="0"/>
@@ -2059,7 +2093,6 @@
               <w:keepNext w:val="false"/>
               <w:keepLines w:val="false"/>
               <w:widowControl w:val="false"/>
-              <w:pBdr/>
               <w:shd w:val="clear" w:fill="auto"/>
               <w:spacing w:lineRule="auto" w:line="240" w:before="0" w:after="0"/>
               <w:ind w:left="0" w:right="0" w:hanging="0"/>
@@ -2091,7 +2124,6 @@
               <w:keepNext w:val="false"/>
               <w:keepLines w:val="false"/>
               <w:widowControl w:val="false"/>
-              <w:pBdr/>
               <w:shd w:val="clear" w:fill="auto"/>
               <w:spacing w:lineRule="auto" w:line="240" w:before="0" w:after="0"/>
               <w:ind w:left="0" w:right="0" w:hanging="0"/>
@@ -2152,7 +2184,6 @@
               <w:keepNext w:val="false"/>
               <w:keepLines w:val="false"/>
               <w:widowControl w:val="false"/>
-              <w:pBdr/>
               <w:shd w:val="clear" w:fill="auto"/>
               <w:spacing w:lineRule="auto" w:line="240" w:before="0" w:after="0"/>
               <w:ind w:left="0" w:right="0" w:hanging="0"/>
@@ -2160,7 +2191,11 @@
               <w:rPr/>
             </w:pPr>
             <w:r>
-              <w:rPr/>
+              <w:rPr>
+                <w:b/>
+                <w:color w:val="CE181E"/>
+              </w:rPr>
+              <w:t>The land keeping assistance function shall be time limited and the additional steering torque shall end after a given time interval so that the driver cannot misuse the system for autonomous driving</w:t>
             </w:r>
           </w:p>
         </w:tc>
@@ -2180,6 +2215,7 @@
       <w:pPr>
         <w:pStyle w:val="Heading2"/>
         <w:spacing w:before="0" w:after="0"/>
+        <w:contextualSpacing/>
         <w:rPr/>
       </w:pPr>
       <w:bookmarkStart w:id="17" w:name="_s0p6ihti6jgk"/>
@@ -2205,8 +2241,68 @@
     </w:p>
     <w:p>
       <w:pPr>
+        <w:pStyle w:val="Normal"/>
+        <w:spacing w:before="0" w:after="0"/>
+        <w:rPr>
+          <w:b/>
+          <w:b/>
+          <w:color w:val="B7B7B7"/>
+        </w:rPr>
+      </w:pPr>
+      <w:r>
+        <w:rPr/>
+        <w:drawing>
+          <wp:anchor behindDoc="0" distT="0" distB="0" distL="0" distR="0" simplePos="0" locked="0" layoutInCell="1" allowOverlap="1" relativeHeight="5">
+            <wp:simplePos x="0" y="0"/>
+            <wp:positionH relativeFrom="column">
+              <wp:align>center</wp:align>
+            </wp:positionH>
+            <wp:positionV relativeFrom="paragraph">
+              <wp:posOffset>74930</wp:posOffset>
+            </wp:positionV>
+            <wp:extent cx="5943600" cy="3343275"/>
+            <wp:effectExtent l="0" t="0" r="0" b="0"/>
+            <wp:wrapTopAndBottom/>
+            <wp:docPr id="4" name="Image1" descr=""/>
+            <wp:cNvGraphicFramePr>
+              <a:graphicFrameLocks xmlns:a="http://schemas.openxmlformats.org/drawingml/2006/main" noChangeAspect="1"/>
+            </wp:cNvGraphicFramePr>
+            <a:graphic xmlns:a="http://schemas.openxmlformats.org/drawingml/2006/main">
+              <a:graphicData uri="http://schemas.openxmlformats.org/drawingml/2006/picture">
+                <pic:pic xmlns:pic="http://schemas.openxmlformats.org/drawingml/2006/picture">
+                  <pic:nvPicPr>
+                    <pic:cNvPr id="4" name="Image1" descr=""/>
+                    <pic:cNvPicPr>
+                      <a:picLocks noChangeAspect="1" noChangeArrowheads="1"/>
+                    </pic:cNvPicPr>
+                  </pic:nvPicPr>
+                  <pic:blipFill>
+                    <a:blip r:embed="rId7"/>
+                    <a:stretch>
+                      <a:fillRect/>
+                    </a:stretch>
+                  </pic:blipFill>
+                  <pic:spPr bwMode="auto">
+                    <a:xfrm>
+                      <a:off x="0" y="0"/>
+                      <a:ext cx="5943600" cy="3343275"/>
+                    </a:xfrm>
+                    <a:prstGeom prst="rect">
+                      <a:avLst/>
+                    </a:prstGeom>
+                  </pic:spPr>
+                </pic:pic>
+              </a:graphicData>
+            </a:graphic>
+          </wp:anchor>
+        </w:drawing>
+      </w:r>
+    </w:p>
+    <w:p>
+      <w:pPr>
         <w:pStyle w:val="Heading3"/>
         <w:spacing w:before="0" w:after="0"/>
+        <w:contextualSpacing/>
         <w:rPr/>
       </w:pPr>
       <w:bookmarkStart w:id="18" w:name="_cqb49updinx4"/>
@@ -2287,7 +2383,6 @@
               <w:keepNext w:val="false"/>
               <w:keepLines w:val="false"/>
               <w:widowControl w:val="false"/>
-              <w:pBdr/>
               <w:shd w:val="clear" w:fill="auto"/>
               <w:spacing w:lineRule="auto" w:line="240" w:before="0" w:after="0"/>
               <w:ind w:left="0" w:right="0" w:hanging="0"/>
@@ -2324,7 +2419,6 @@
               <w:keepNext w:val="false"/>
               <w:keepLines w:val="false"/>
               <w:widowControl w:val="false"/>
-              <w:pBdr/>
               <w:shd w:val="clear" w:fill="auto"/>
               <w:spacing w:lineRule="auto" w:line="240" w:before="0" w:after="0"/>
               <w:ind w:left="0" w:right="0" w:hanging="0"/>
@@ -2364,7 +2458,6 @@
               <w:keepNext w:val="false"/>
               <w:keepLines w:val="false"/>
               <w:widowControl w:val="false"/>
-              <w:pBdr/>
               <w:shd w:val="clear" w:fill="auto"/>
               <w:spacing w:lineRule="auto" w:line="240" w:before="0" w:after="0"/>
               <w:ind w:left="0" w:right="0" w:hanging="0"/>
@@ -2396,7 +2489,6 @@
               <w:keepNext w:val="false"/>
               <w:keepLines w:val="false"/>
               <w:widowControl w:val="false"/>
-              <w:pBdr/>
               <w:shd w:val="clear" w:fill="auto"/>
               <w:spacing w:lineRule="auto" w:line="240" w:before="0" w:after="0"/>
               <w:ind w:left="0" w:right="0" w:hanging="0"/>
@@ -2430,7 +2522,6 @@
               <w:keepNext w:val="false"/>
               <w:keepLines w:val="false"/>
               <w:widowControl w:val="false"/>
-              <w:pBdr/>
               <w:shd w:val="clear" w:fill="auto"/>
               <w:spacing w:lineRule="auto" w:line="240" w:before="0" w:after="0"/>
               <w:ind w:left="0" w:right="0" w:hanging="0"/>
@@ -2462,7 +2553,6 @@
               <w:keepNext w:val="false"/>
               <w:keepLines w:val="false"/>
               <w:widowControl w:val="false"/>
-              <w:pBdr/>
               <w:shd w:val="clear" w:fill="auto"/>
               <w:spacing w:lineRule="auto" w:line="240" w:before="0" w:after="0"/>
               <w:ind w:left="0" w:right="0" w:hanging="0"/>
@@ -2522,7 +2612,6 @@
               <w:keepNext w:val="false"/>
               <w:keepLines w:val="false"/>
               <w:widowControl w:val="false"/>
-              <w:pBdr/>
               <w:shd w:val="clear" w:fill="auto"/>
               <w:spacing w:lineRule="auto" w:line="240" w:before="0" w:after="0"/>
               <w:ind w:left="0" w:right="0" w:hanging="0"/>
@@ -2556,7 +2645,6 @@
               <w:keepNext w:val="false"/>
               <w:keepLines w:val="false"/>
               <w:widowControl w:val="false"/>
-              <w:pBdr/>
               <w:shd w:val="clear" w:fill="auto"/>
               <w:spacing w:lineRule="auto" w:line="240" w:before="0" w:after="0"/>
               <w:ind w:left="0" w:right="0" w:hanging="0"/>
@@ -2588,7 +2676,6 @@
               <w:keepNext w:val="false"/>
               <w:keepLines w:val="false"/>
               <w:widowControl w:val="false"/>
-              <w:pBdr/>
               <w:shd w:val="clear" w:fill="auto"/>
               <w:spacing w:lineRule="auto" w:line="240" w:before="0" w:after="0"/>
               <w:ind w:left="0" w:right="0" w:hanging="0"/>
@@ -2622,7 +2709,6 @@
               <w:keepNext w:val="false"/>
               <w:keepLines w:val="false"/>
               <w:widowControl w:val="false"/>
-              <w:pBdr/>
               <w:shd w:val="clear" w:fill="auto"/>
               <w:spacing w:lineRule="auto" w:line="240" w:before="0" w:after="0"/>
               <w:ind w:left="0" w:right="0" w:hanging="0"/>
@@ -2654,7 +2740,6 @@
               <w:keepNext w:val="false"/>
               <w:keepLines w:val="false"/>
               <w:widowControl w:val="false"/>
-              <w:pBdr/>
               <w:shd w:val="clear" w:fill="auto"/>
               <w:spacing w:lineRule="auto" w:line="240" w:before="0" w:after="0"/>
               <w:ind w:left="0" w:right="0" w:hanging="0"/>
@@ -2688,7 +2773,6 @@
               <w:keepNext w:val="false"/>
               <w:keepLines w:val="false"/>
               <w:widowControl w:val="false"/>
-              <w:pBdr/>
               <w:shd w:val="clear" w:fill="auto"/>
               <w:spacing w:lineRule="auto" w:line="240" w:before="0" w:after="0"/>
               <w:ind w:left="0" w:right="0" w:hanging="0"/>
@@ -2720,7 +2804,6 @@
               <w:keepNext w:val="false"/>
               <w:keepLines w:val="false"/>
               <w:widowControl w:val="false"/>
-              <w:pBdr/>
               <w:shd w:val="clear" w:fill="auto"/>
               <w:spacing w:lineRule="auto" w:line="240" w:before="0" w:after="0"/>
               <w:ind w:left="0" w:right="0" w:hanging="0"/>
@@ -2754,7 +2837,6 @@
               <w:keepNext w:val="false"/>
               <w:keepLines w:val="false"/>
               <w:widowControl w:val="false"/>
-              <w:pBdr/>
               <w:shd w:val="clear" w:fill="auto"/>
               <w:spacing w:lineRule="auto" w:line="240" w:before="0" w:after="0"/>
               <w:ind w:left="0" w:right="0" w:hanging="0"/>
@@ -2786,7 +2868,6 @@
               <w:keepNext w:val="false"/>
               <w:keepLines w:val="false"/>
               <w:widowControl w:val="false"/>
-              <w:pBdr/>
               <w:shd w:val="clear" w:fill="auto"/>
               <w:spacing w:lineRule="auto" w:line="240" w:before="0" w:after="0"/>
               <w:ind w:left="0" w:right="0" w:hanging="0"/>
@@ -2814,6 +2895,7 @@
       <w:pPr>
         <w:pStyle w:val="Heading1"/>
         <w:spacing w:before="0" w:after="0"/>
+        <w:contextualSpacing/>
         <w:rPr/>
       </w:pPr>
       <w:bookmarkStart w:id="19" w:name="_v8l7qfui8b16"/>
@@ -2906,6 +2988,7 @@
       <w:pPr>
         <w:pStyle w:val="Heading2"/>
         <w:spacing w:before="0" w:after="0"/>
+        <w:contextualSpacing/>
         <w:rPr/>
       </w:pPr>
       <w:bookmarkStart w:id="20" w:name="_mtn6qbhgsr36"/>
@@ -2998,7 +3081,6 @@
               <w:keepNext w:val="false"/>
               <w:keepLines w:val="false"/>
               <w:widowControl w:val="false"/>
-              <w:pBdr/>
               <w:shd w:val="clear" w:fill="auto"/>
               <w:spacing w:lineRule="auto" w:line="240" w:before="0" w:after="0"/>
               <w:ind w:left="0" w:right="0" w:hanging="0"/>
@@ -3035,7 +3117,6 @@
               <w:keepNext w:val="false"/>
               <w:keepLines w:val="false"/>
               <w:widowControl w:val="false"/>
-              <w:pBdr/>
               <w:shd w:val="clear" w:fill="auto"/>
               <w:spacing w:lineRule="auto" w:line="240" w:before="0" w:after="0"/>
               <w:ind w:left="0" w:right="0" w:hanging="0"/>
@@ -3072,7 +3153,6 @@
               <w:keepNext w:val="false"/>
               <w:keepLines w:val="false"/>
               <w:widowControl w:val="false"/>
-              <w:pBdr/>
               <w:shd w:val="clear" w:fill="auto"/>
               <w:spacing w:lineRule="auto" w:line="240" w:before="0" w:after="0"/>
               <w:ind w:left="0" w:right="0" w:hanging="0"/>
@@ -3109,7 +3189,6 @@
               <w:keepNext w:val="false"/>
               <w:keepLines w:val="false"/>
               <w:widowControl w:val="false"/>
-              <w:pBdr/>
               <w:shd w:val="clear" w:fill="auto"/>
               <w:spacing w:lineRule="auto" w:line="240" w:before="0" w:after="0"/>
               <w:ind w:left="0" w:right="0" w:hanging="0"/>
@@ -3149,7 +3228,6 @@
               <w:keepNext w:val="false"/>
               <w:keepLines w:val="false"/>
               <w:widowControl w:val="false"/>
-              <w:pBdr/>
               <w:shd w:val="clear" w:fill="auto"/>
               <w:spacing w:lineRule="auto" w:line="240" w:before="0" w:after="0"/>
               <w:ind w:left="0" w:right="0" w:hanging="0"/>
@@ -3181,7 +3259,6 @@
               <w:keepNext w:val="false"/>
               <w:keepLines w:val="false"/>
               <w:widowControl w:val="false"/>
-              <w:pBdr/>
               <w:shd w:val="clear" w:fill="auto"/>
               <w:spacing w:lineRule="auto" w:line="240" w:before="0" w:after="0"/>
               <w:ind w:left="0" w:right="0" w:hanging="0"/>
@@ -3213,7 +3290,6 @@
               <w:keepNext w:val="false"/>
               <w:keepLines w:val="false"/>
               <w:widowControl w:val="false"/>
-              <w:pBdr/>
               <w:shd w:val="clear" w:fill="auto"/>
               <w:spacing w:lineRule="auto" w:line="240" w:before="0" w:after="0"/>
               <w:ind w:left="0" w:right="0" w:hanging="0"/>
@@ -3222,6 +3298,7 @@
             </w:pPr>
             <w:r>
               <w:rPr/>
+              <w:t>MORE</w:t>
             </w:r>
           </w:p>
         </w:tc>
@@ -3244,7 +3321,6 @@
               <w:keepNext w:val="false"/>
               <w:keepLines w:val="false"/>
               <w:widowControl w:val="false"/>
-              <w:pBdr/>
               <w:shd w:val="clear" w:fill="auto"/>
               <w:spacing w:lineRule="auto" w:line="240" w:before="0" w:after="0"/>
               <w:ind w:left="0" w:right="0" w:hanging="0"/>
@@ -3253,6 +3329,7 @@
             </w:pPr>
             <w:r>
               <w:rPr/>
+              <w:t>The lane departure warning function applies an oscillating torque with very high torque amplitude (above limit)</w:t>
             </w:r>
           </w:p>
         </w:tc>
@@ -3278,7 +3355,6 @@
               <w:keepNext w:val="false"/>
               <w:keepLines w:val="false"/>
               <w:widowControl w:val="false"/>
-              <w:pBdr/>
               <w:shd w:val="clear" w:fill="auto"/>
               <w:spacing w:lineRule="auto" w:line="240" w:before="0" w:after="0"/>
               <w:ind w:left="0" w:right="0" w:hanging="0"/>
@@ -3333,18 +3409,34 @@
           <w:p>
             <w:pPr>
               <w:pStyle w:val="Normal"/>
-              <w:keepNext w:val="false"/>
-              <w:keepLines w:val="false"/>
-              <w:widowControl w:val="false"/>
-              <w:pBdr/>
+              <w:widowControl w:val="false"/>
               <w:shd w:val="clear" w:fill="auto"/>
               <w:spacing w:lineRule="auto" w:line="240" w:before="0" w:after="0"/>
               <w:ind w:left="0" w:right="0" w:hanging="0"/>
               <w:jc w:val="left"/>
-              <w:rPr/>
-            </w:pPr>
-            <w:r>
-              <w:rPr/>
+              <w:rPr>
+                <w:rFonts w:ascii="Open Sans;Helvetica;sans-serif" w:hAnsi="Open Sans;Helvetica;sans-serif"/>
+                <w:b w:val="false"/>
+                <w:i w:val="false"/>
+                <w:caps w:val="false"/>
+                <w:smallCaps w:val="false"/>
+                <w:color w:val="4F4F4F"/>
+                <w:spacing w:val="0"/>
+                <w:sz w:val="24"/>
+              </w:rPr>
+            </w:pPr>
+            <w:r>
+              <w:rPr>
+                <w:rFonts w:ascii="Open Sans;Helvetica;sans-serif" w:hAnsi="Open Sans;Helvetica;sans-serif"/>
+                <w:b w:val="false"/>
+                <w:i w:val="false"/>
+                <w:caps w:val="false"/>
+                <w:smallCaps w:val="false"/>
+                <w:color w:val="4F4F4F"/>
+                <w:spacing w:val="0"/>
+                <w:sz w:val="24"/>
+              </w:rPr>
+              <w:t>MORE</w:t>
             </w:r>
           </w:p>
         </w:tc>
@@ -3370,17 +3462,7 @@
             </w:pPr>
             <w:r>
               <w:rPr/>
-            </w:r>
-          </w:p>
-          <w:p>
-            <w:pPr>
-              <w:pStyle w:val="Normal"/>
-              <w:widowControl w:val="false"/>
-              <w:spacing w:lineRule="auto" w:line="240" w:before="0" w:after="0"/>
-              <w:rPr/>
-            </w:pPr>
-            <w:r>
-              <w:rPr/>
+              <w:t>The lane departure warning function applies an oscillating torque with very high torque frequency (above limit)</w:t>
             </w:r>
           </w:p>
         </w:tc>
@@ -3406,7 +3488,6 @@
               <w:keepNext w:val="false"/>
               <w:keepLines w:val="false"/>
               <w:widowControl w:val="false"/>
-              <w:pBdr/>
               <w:shd w:val="clear" w:fill="auto"/>
               <w:spacing w:lineRule="auto" w:line="240" w:before="0" w:after="0"/>
               <w:ind w:left="0" w:right="0" w:hanging="0"/>
@@ -3438,7 +3519,6 @@
               <w:keepNext w:val="false"/>
               <w:keepLines w:val="false"/>
               <w:widowControl w:val="false"/>
-              <w:pBdr/>
               <w:shd w:val="clear" w:fill="auto"/>
               <w:spacing w:lineRule="auto" w:line="240" w:before="0" w:after="0"/>
               <w:ind w:left="0" w:right="0" w:hanging="0"/>
@@ -3470,7 +3550,6 @@
               <w:keepNext w:val="false"/>
               <w:keepLines w:val="false"/>
               <w:widowControl w:val="false"/>
-              <w:pBdr/>
               <w:shd w:val="clear" w:fill="auto"/>
               <w:spacing w:lineRule="auto" w:line="240" w:before="0" w:after="0"/>
               <w:ind w:left="0" w:right="0" w:hanging="0"/>
@@ -3479,6 +3558,7 @@
             </w:pPr>
             <w:r>
               <w:rPr/>
+              <w:t>NO</w:t>
             </w:r>
           </w:p>
         </w:tc>
@@ -3504,6 +3584,7 @@
             </w:pPr>
             <w:r>
               <w:rPr/>
+              <w:t>The lane keeping assistance function is not limited in time duration which leads to misuse as an autonomous driving function.</w:t>
             </w:r>
           </w:p>
         </w:tc>
@@ -3523,6 +3604,7 @@
       <w:pPr>
         <w:pStyle w:val="Heading2"/>
         <w:spacing w:before="0" w:after="0"/>
+        <w:contextualSpacing/>
         <w:rPr/>
       </w:pPr>
       <w:bookmarkStart w:id="21" w:name="_frlc9y84ede8"/>
@@ -3600,17 +3682,17 @@
         <w:tblLook w:val="0600"/>
       </w:tblPr>
       <w:tblGrid>
-        <w:gridCol w:w="1529"/>
+        <w:gridCol w:w="1528"/>
         <w:gridCol w:w="4501"/>
         <w:gridCol w:w="360"/>
         <w:gridCol w:w="1245"/>
-        <w:gridCol w:w="1920"/>
+        <w:gridCol w:w="1921"/>
       </w:tblGrid>
       <w:tr>
         <w:trPr/>
         <w:tc>
           <w:tcPr>
-            <w:tcW w:w="1529" w:type="dxa"/>
+            <w:tcW w:w="1528" w:type="dxa"/>
             <w:tcBorders>
               <w:top w:val="single" w:sz="8" w:space="0" w:color="000000"/>
               <w:left w:val="single" w:sz="8" w:space="0" w:color="000000"/>
@@ -3627,7 +3709,6 @@
               <w:keepNext w:val="false"/>
               <w:keepLines w:val="false"/>
               <w:widowControl w:val="false"/>
-              <w:pBdr/>
               <w:shd w:val="clear" w:fill="auto"/>
               <w:spacing w:lineRule="auto" w:line="240" w:before="0" w:after="0"/>
               <w:ind w:left="0" w:right="0" w:hanging="0"/>
@@ -3664,7 +3745,6 @@
               <w:keepNext w:val="false"/>
               <w:keepLines w:val="false"/>
               <w:widowControl w:val="false"/>
-              <w:pBdr/>
               <w:shd w:val="clear" w:fill="auto"/>
               <w:spacing w:lineRule="auto" w:line="240" w:before="0" w:after="0"/>
               <w:ind w:left="0" w:right="0" w:hanging="0"/>
@@ -3701,7 +3781,6 @@
               <w:keepNext w:val="false"/>
               <w:keepLines w:val="false"/>
               <w:widowControl w:val="false"/>
-              <w:pBdr/>
               <w:shd w:val="clear" w:fill="auto"/>
               <w:spacing w:lineRule="auto" w:line="240" w:before="0" w:after="0"/>
               <w:ind w:left="0" w:right="0" w:hanging="0"/>
@@ -3738,7 +3817,6 @@
               <w:keepNext w:val="false"/>
               <w:keepLines w:val="false"/>
               <w:widowControl w:val="false"/>
-              <w:pBdr/>
               <w:shd w:val="clear" w:fill="auto"/>
               <w:spacing w:lineRule="auto" w:line="240" w:before="0" w:after="0"/>
               <w:ind w:left="0" w:right="0" w:hanging="0"/>
@@ -3758,7 +3836,7 @@
         </w:tc>
         <w:tc>
           <w:tcPr>
-            <w:tcW w:w="1920" w:type="dxa"/>
+            <w:tcW w:w="1921" w:type="dxa"/>
             <w:tcBorders>
               <w:top w:val="single" w:sz="8" w:space="0" w:color="000000"/>
               <w:left w:val="single" w:sz="8" w:space="0" w:color="000000"/>
@@ -3775,7 +3853,6 @@
               <w:keepNext w:val="false"/>
               <w:keepLines w:val="false"/>
               <w:widowControl w:val="false"/>
-              <w:pBdr/>
               <w:shd w:val="clear" w:fill="auto"/>
               <w:spacing w:lineRule="auto" w:line="240" w:before="0" w:after="0"/>
               <w:ind w:left="0" w:right="0" w:hanging="0"/>
@@ -3798,7 +3875,7 @@
         <w:trPr/>
         <w:tc>
           <w:tcPr>
-            <w:tcW w:w="1529" w:type="dxa"/>
+            <w:tcW w:w="1528" w:type="dxa"/>
             <w:tcBorders>
               <w:top w:val="single" w:sz="8" w:space="0" w:color="000000"/>
               <w:left w:val="single" w:sz="8" w:space="0" w:color="000000"/>
@@ -3815,7 +3892,6 @@
               <w:keepNext w:val="false"/>
               <w:keepLines w:val="false"/>
               <w:widowControl w:val="false"/>
-              <w:pBdr/>
               <w:shd w:val="clear" w:fill="auto"/>
               <w:spacing w:lineRule="auto" w:line="240" w:before="0" w:after="0"/>
               <w:ind w:left="0" w:right="0" w:hanging="0"/>
@@ -3833,7 +3909,6 @@
               <w:keepNext w:val="false"/>
               <w:keepLines w:val="false"/>
               <w:widowControl w:val="false"/>
-              <w:pBdr/>
               <w:shd w:val="clear" w:fill="auto"/>
               <w:spacing w:lineRule="auto" w:line="240" w:before="0" w:after="0"/>
               <w:ind w:left="0" w:right="0" w:hanging="0"/>
@@ -3851,7 +3926,6 @@
               <w:keepNext w:val="false"/>
               <w:keepLines w:val="false"/>
               <w:widowControl w:val="false"/>
-              <w:pBdr/>
               <w:shd w:val="clear" w:fill="auto"/>
               <w:spacing w:lineRule="auto" w:line="240" w:before="0" w:after="0"/>
               <w:ind w:left="0" w:right="0" w:hanging="0"/>
@@ -3869,7 +3943,6 @@
               <w:keepNext w:val="false"/>
               <w:keepLines w:val="false"/>
               <w:widowControl w:val="false"/>
-              <w:pBdr/>
               <w:shd w:val="clear" w:fill="auto"/>
               <w:spacing w:lineRule="auto" w:line="240" w:before="0" w:after="0"/>
               <w:ind w:left="0" w:right="0" w:hanging="0"/>
@@ -3904,6 +3977,7 @@
             </w:pPr>
             <w:r>
               <w:rPr/>
+              <w:t>The lane keeping item shall ensure that he lane departure oscillating toqrue ampliteude is below Max_Torque_Amplitude</w:t>
             </w:r>
           </w:p>
         </w:tc>
@@ -3926,7 +4000,6 @@
               <w:keepNext w:val="false"/>
               <w:keepLines w:val="false"/>
               <w:widowControl w:val="false"/>
-              <w:pBdr/>
               <w:shd w:val="clear" w:fill="auto"/>
               <w:spacing w:lineRule="auto" w:line="240" w:before="0" w:after="0"/>
               <w:ind w:left="0" w:right="0" w:hanging="0"/>
@@ -3957,7 +4030,6 @@
               <w:keepNext w:val="false"/>
               <w:keepLines w:val="false"/>
               <w:widowControl w:val="false"/>
-              <w:pBdr/>
               <w:shd w:val="clear" w:fill="auto"/>
               <w:spacing w:lineRule="auto" w:line="240" w:before="0" w:after="0"/>
               <w:ind w:left="0" w:right="0" w:hanging="0"/>
@@ -3971,7 +4043,7 @@
         </w:tc>
         <w:tc>
           <w:tcPr>
-            <w:tcW w:w="1920" w:type="dxa"/>
+            <w:tcW w:w="1921" w:type="dxa"/>
             <w:tcBorders>
               <w:top w:val="single" w:sz="8" w:space="0" w:color="000000"/>
               <w:left w:val="single" w:sz="8" w:space="0" w:color="000000"/>
@@ -3988,7 +4060,6 @@
               <w:keepNext w:val="false"/>
               <w:keepLines w:val="false"/>
               <w:widowControl w:val="false"/>
-              <w:pBdr/>
               <w:shd w:val="clear" w:fill="auto"/>
               <w:spacing w:lineRule="auto" w:line="240" w:before="0" w:after="0"/>
               <w:ind w:left="0" w:right="0" w:hanging="0"/>
@@ -4005,7 +4076,7 @@
         <w:trPr/>
         <w:tc>
           <w:tcPr>
-            <w:tcW w:w="1529" w:type="dxa"/>
+            <w:tcW w:w="1528" w:type="dxa"/>
             <w:tcBorders>
               <w:top w:val="single" w:sz="8" w:space="0" w:color="000000"/>
               <w:left w:val="single" w:sz="8" w:space="0" w:color="000000"/>
@@ -4087,6 +4158,7 @@
             </w:pPr>
             <w:r>
               <w:rPr/>
+              <w:t>The lane keeping item shall ensure tha the lane departure oscillating torque frequency is belwo Max_Torque_Frequency</w:t>
             </w:r>
           </w:p>
         </w:tc>
@@ -4109,7 +4181,6 @@
               <w:keepNext w:val="false"/>
               <w:keepLines w:val="false"/>
               <w:widowControl w:val="false"/>
-              <w:pBdr/>
               <w:shd w:val="clear" w:fill="auto"/>
               <w:spacing w:lineRule="auto" w:line="240" w:before="0" w:after="0"/>
               <w:ind w:left="0" w:right="0" w:hanging="0"/>
@@ -4140,7 +4211,6 @@
               <w:keepNext w:val="false"/>
               <w:keepLines w:val="false"/>
               <w:widowControl w:val="false"/>
-              <w:pBdr/>
               <w:shd w:val="clear" w:fill="auto"/>
               <w:spacing w:lineRule="auto" w:line="240" w:before="0" w:after="0"/>
               <w:ind w:left="0" w:right="0" w:hanging="0"/>
@@ -4154,7 +4224,7 @@
         </w:tc>
         <w:tc>
           <w:tcPr>
-            <w:tcW w:w="1920" w:type="dxa"/>
+            <w:tcW w:w="1921" w:type="dxa"/>
             <w:tcBorders>
               <w:top w:val="single" w:sz="8" w:space="0" w:color="000000"/>
               <w:left w:val="single" w:sz="8" w:space="0" w:color="000000"/>
@@ -4171,7 +4241,6 @@
               <w:keepNext w:val="false"/>
               <w:keepLines w:val="false"/>
               <w:widowControl w:val="false"/>
-              <w:pBdr/>
               <w:shd w:val="clear" w:fill="auto"/>
               <w:spacing w:lineRule="auto" w:line="240" w:before="0" w:after="0"/>
               <w:ind w:left="0" w:right="0" w:hanging="0"/>
@@ -4712,17 +4781,17 @@
         <w:tblLook w:val="0600"/>
       </w:tblPr>
       <w:tblGrid>
-        <w:gridCol w:w="1529"/>
+        <w:gridCol w:w="1528"/>
         <w:gridCol w:w="4501"/>
         <w:gridCol w:w="360"/>
         <w:gridCol w:w="1245"/>
-        <w:gridCol w:w="1920"/>
+        <w:gridCol w:w="1921"/>
       </w:tblGrid>
       <w:tr>
         <w:trPr/>
         <w:tc>
           <w:tcPr>
-            <w:tcW w:w="1529" w:type="dxa"/>
+            <w:tcW w:w="1528" w:type="dxa"/>
             <w:tcBorders>
               <w:top w:val="single" w:sz="8" w:space="0" w:color="000000"/>
               <w:left w:val="single" w:sz="8" w:space="0" w:color="000000"/>
@@ -4846,7 +4915,7 @@
         </w:tc>
         <w:tc>
           <w:tcPr>
-            <w:tcW w:w="1920" w:type="dxa"/>
+            <w:tcW w:w="1921" w:type="dxa"/>
             <w:tcBorders>
               <w:top w:val="single" w:sz="8" w:space="0" w:color="000000"/>
               <w:left w:val="single" w:sz="8" w:space="0" w:color="000000"/>
@@ -4880,7 +4949,7 @@
         <w:trPr/>
         <w:tc>
           <w:tcPr>
-            <w:tcW w:w="1529" w:type="dxa"/>
+            <w:tcW w:w="1528" w:type="dxa"/>
             <w:tcBorders>
               <w:top w:val="single" w:sz="8" w:space="0" w:color="000000"/>
               <w:left w:val="single" w:sz="8" w:space="0" w:color="000000"/>
@@ -4962,6 +5031,15 @@
             </w:pPr>
             <w:r>
               <w:rPr/>
+              <w:t xml:space="preserve">The electronic power steering ECU shall ensure that the lane keeping assistance torque is applied for only a </w:t>
+            </w:r>
+            <w:r>
+              <w:rPr/>
+              <w:t>Max_D</w:t>
+            </w:r>
+            <w:r>
+              <w:rPr/>
+              <w:t>uration</w:t>
             </w:r>
           </w:p>
         </w:tc>
@@ -5017,7 +5095,7 @@
         </w:tc>
         <w:tc>
           <w:tcPr>
-            <w:tcW w:w="1920" w:type="dxa"/>
+            <w:tcW w:w="1921" w:type="dxa"/>
             <w:tcBorders>
               <w:top w:val="single" w:sz="8" w:space="0" w:color="000000"/>
               <w:left w:val="single" w:sz="8" w:space="0" w:color="000000"/>
@@ -5370,6 +5448,7 @@
       <w:pPr>
         <w:pStyle w:val="Heading2"/>
         <w:spacing w:before="0" w:after="0"/>
+        <w:contextualSpacing/>
         <w:rPr/>
       </w:pPr>
       <w:bookmarkStart w:id="22" w:name="_74udkdvf7nod"/>
@@ -5395,8 +5474,68 @@
     </w:p>
     <w:p>
       <w:pPr>
+        <w:pStyle w:val="Normal"/>
+        <w:spacing w:before="0" w:after="0"/>
+        <w:rPr>
+          <w:b/>
+          <w:b/>
+          <w:color w:val="B7B7B7"/>
+        </w:rPr>
+      </w:pPr>
+      <w:r>
+        <w:rPr/>
+        <w:drawing>
+          <wp:anchor behindDoc="0" distT="0" distB="0" distL="0" distR="0" simplePos="0" locked="0" layoutInCell="1" allowOverlap="1" relativeHeight="6">
+            <wp:simplePos x="0" y="0"/>
+            <wp:positionH relativeFrom="column">
+              <wp:align>center</wp:align>
+            </wp:positionH>
+            <wp:positionV relativeFrom="paragraph">
+              <wp:posOffset>635</wp:posOffset>
+            </wp:positionV>
+            <wp:extent cx="5486400" cy="3819525"/>
+            <wp:effectExtent l="0" t="0" r="0" b="0"/>
+            <wp:wrapTopAndBottom/>
+            <wp:docPr id="5" name="Image2" descr=""/>
+            <wp:cNvGraphicFramePr>
+              <a:graphicFrameLocks xmlns:a="http://schemas.openxmlformats.org/drawingml/2006/main" noChangeAspect="1"/>
+            </wp:cNvGraphicFramePr>
+            <a:graphic xmlns:a="http://schemas.openxmlformats.org/drawingml/2006/main">
+              <a:graphicData uri="http://schemas.openxmlformats.org/drawingml/2006/picture">
+                <pic:pic xmlns:pic="http://schemas.openxmlformats.org/drawingml/2006/picture">
+                  <pic:nvPicPr>
+                    <pic:cNvPr id="5" name="Image2" descr=""/>
+                    <pic:cNvPicPr>
+                      <a:picLocks noChangeAspect="1" noChangeArrowheads="1"/>
+                    </pic:cNvPicPr>
+                  </pic:nvPicPr>
+                  <pic:blipFill>
+                    <a:blip r:embed="rId8"/>
+                    <a:stretch>
+                      <a:fillRect/>
+                    </a:stretch>
+                  </pic:blipFill>
+                  <pic:spPr bwMode="auto">
+                    <a:xfrm>
+                      <a:off x="0" y="0"/>
+                      <a:ext cx="5486400" cy="3819525"/>
+                    </a:xfrm>
+                    <a:prstGeom prst="rect">
+                      <a:avLst/>
+                    </a:prstGeom>
+                  </pic:spPr>
+                </pic:pic>
+              </a:graphicData>
+            </a:graphic>
+          </wp:anchor>
+        </w:drawing>
+      </w:r>
+    </w:p>
+    <w:p>
+      <w:pPr>
         <w:pStyle w:val="Heading2"/>
         <w:spacing w:before="0" w:after="0"/>
+        <w:contextualSpacing/>
         <w:rPr/>
       </w:pPr>
       <w:bookmarkStart w:id="23" w:name="_g2lqf7kmbspk"/>
@@ -5453,8 +5592,8 @@
         <w:tblLook w:val="0600"/>
       </w:tblPr>
       <w:tblGrid>
-        <w:gridCol w:w="1529"/>
-        <w:gridCol w:w="3510"/>
+        <w:gridCol w:w="1528"/>
+        <w:gridCol w:w="3511"/>
         <w:gridCol w:w="1350"/>
         <w:gridCol w:w="1245"/>
         <w:gridCol w:w="1921"/>
@@ -5463,7 +5602,7 @@
         <w:trPr/>
         <w:tc>
           <w:tcPr>
-            <w:tcW w:w="1529" w:type="dxa"/>
+            <w:tcW w:w="1528" w:type="dxa"/>
             <w:tcBorders>
               <w:top w:val="single" w:sz="8" w:space="0" w:color="000000"/>
               <w:left w:val="single" w:sz="8" w:space="0" w:color="000000"/>
@@ -5494,7 +5633,7 @@
         </w:tc>
         <w:tc>
           <w:tcPr>
-            <w:tcW w:w="3510" w:type="dxa"/>
+            <w:tcW w:w="3511" w:type="dxa"/>
             <w:tcBorders>
               <w:top w:val="single" w:sz="8" w:space="0" w:color="000000"/>
               <w:left w:val="single" w:sz="8" w:space="0" w:color="000000"/>
@@ -5621,7 +5760,7 @@
         <w:trPr/>
         <w:tc>
           <w:tcPr>
-            <w:tcW w:w="1529" w:type="dxa"/>
+            <w:tcW w:w="1528" w:type="dxa"/>
             <w:tcBorders>
               <w:top w:val="single" w:sz="8" w:space="0" w:color="000000"/>
               <w:left w:val="single" w:sz="8" w:space="0" w:color="000000"/>
@@ -5683,7 +5822,7 @@
         </w:tc>
         <w:tc>
           <w:tcPr>
-            <w:tcW w:w="3510" w:type="dxa"/>
+            <w:tcW w:w="3511" w:type="dxa"/>
             <w:tcBorders>
               <w:top w:val="single" w:sz="8" w:space="0" w:color="000000"/>
               <w:left w:val="single" w:sz="8" w:space="0" w:color="000000"/>
@@ -5801,7 +5940,7 @@
         <w:trPr/>
         <w:tc>
           <w:tcPr>
-            <w:tcW w:w="1529" w:type="dxa"/>
+            <w:tcW w:w="1528" w:type="dxa"/>
             <w:tcBorders>
               <w:top w:val="single" w:sz="8" w:space="0" w:color="000000"/>
               <w:left w:val="single" w:sz="8" w:space="0" w:color="000000"/>
@@ -5863,7 +6002,7 @@
         </w:tc>
         <w:tc>
           <w:tcPr>
-            <w:tcW w:w="3510" w:type="dxa"/>
+            <w:tcW w:w="3511" w:type="dxa"/>
             <w:tcBorders>
               <w:top w:val="single" w:sz="8" w:space="0" w:color="000000"/>
               <w:left w:val="single" w:sz="8" w:space="0" w:color="000000"/>
@@ -5981,7 +6120,7 @@
         <w:trPr/>
         <w:tc>
           <w:tcPr>
-            <w:tcW w:w="1529" w:type="dxa"/>
+            <w:tcW w:w="1528" w:type="dxa"/>
             <w:tcBorders>
               <w:top w:val="single" w:sz="8" w:space="0" w:color="000000"/>
               <w:left w:val="single" w:sz="8" w:space="0" w:color="000000"/>
@@ -6043,7 +6182,7 @@
         </w:tc>
         <w:tc>
           <w:tcPr>
-            <w:tcW w:w="3510" w:type="dxa"/>
+            <w:tcW w:w="3511" w:type="dxa"/>
             <w:tcBorders>
               <w:top w:val="single" w:sz="8" w:space="0" w:color="000000"/>
               <w:left w:val="single" w:sz="8" w:space="0" w:color="000000"/>
@@ -6182,6 +6321,7 @@
       <w:pPr>
         <w:pStyle w:val="Heading2"/>
         <w:spacing w:before="0" w:after="0"/>
+        <w:contextualSpacing/>
         <w:rPr/>
       </w:pPr>
       <w:bookmarkStart w:id="24" w:name="_4w6r8buy4lrp"/>
@@ -6275,7 +6415,6 @@
               <w:keepNext w:val="false"/>
               <w:keepLines w:val="false"/>
               <w:widowControl w:val="false"/>
-              <w:pBdr/>
               <w:shd w:val="clear" w:fill="auto"/>
               <w:spacing w:lineRule="auto" w:line="240" w:before="0" w:after="0"/>
               <w:ind w:left="0" w:right="0" w:hanging="0"/>
@@ -6312,7 +6451,6 @@
               <w:keepNext w:val="false"/>
               <w:keepLines w:val="false"/>
               <w:widowControl w:val="false"/>
-              <w:pBdr/>
               <w:shd w:val="clear" w:fill="auto"/>
               <w:spacing w:lineRule="auto" w:line="240" w:before="0" w:after="0"/>
               <w:ind w:left="0" w:right="0" w:hanging="0"/>
@@ -6349,7 +6487,6 @@
               <w:keepNext w:val="false"/>
               <w:keepLines w:val="false"/>
               <w:widowControl w:val="false"/>
-              <w:pBdr/>
               <w:shd w:val="clear" w:fill="auto"/>
               <w:spacing w:lineRule="auto" w:line="240" w:before="0" w:after="0"/>
               <w:ind w:left="0" w:right="0" w:hanging="0"/>
@@ -6386,7 +6523,6 @@
               <w:keepNext w:val="false"/>
               <w:keepLines w:val="false"/>
               <w:widowControl w:val="false"/>
-              <w:pBdr/>
               <w:shd w:val="clear" w:fill="auto"/>
               <w:spacing w:lineRule="auto" w:line="240" w:before="0" w:after="0"/>
               <w:ind w:left="0" w:right="0" w:hanging="0"/>
@@ -6423,7 +6559,6 @@
               <w:keepNext w:val="false"/>
               <w:keepLines w:val="false"/>
               <w:widowControl w:val="false"/>
-              <w:pBdr/>
               <w:shd w:val="clear" w:fill="auto"/>
               <w:spacing w:lineRule="auto" w:line="240" w:before="0" w:after="0"/>
               <w:ind w:left="0" w:right="0" w:hanging="0"/>
@@ -6463,7 +6598,6 @@
               <w:keepNext w:val="false"/>
               <w:keepLines w:val="false"/>
               <w:widowControl w:val="false"/>
-              <w:pBdr/>
               <w:shd w:val="clear" w:fill="auto"/>
               <w:spacing w:lineRule="auto" w:line="240" w:before="0" w:after="0"/>
               <w:ind w:left="0" w:right="0" w:hanging="0"/>
@@ -6495,7 +6629,6 @@
               <w:keepNext w:val="false"/>
               <w:keepLines w:val="false"/>
               <w:widowControl w:val="false"/>
-              <w:pBdr/>
               <w:shd w:val="clear" w:fill="auto"/>
               <w:spacing w:lineRule="auto" w:line="240" w:before="0" w:after="0"/>
               <w:ind w:left="0" w:right="0" w:hanging="0"/>
@@ -6526,7 +6659,6 @@
               <w:keepNext w:val="false"/>
               <w:keepLines w:val="false"/>
               <w:widowControl w:val="false"/>
-              <w:pBdr/>
               <w:shd w:val="clear" w:fill="auto"/>
               <w:spacing w:lineRule="auto" w:line="240" w:before="0" w:after="0"/>
               <w:ind w:left="0" w:right="0" w:hanging="0"/>
@@ -6557,7 +6689,6 @@
               <w:keepNext w:val="false"/>
               <w:keepLines w:val="false"/>
               <w:widowControl w:val="false"/>
-              <w:pBdr/>
               <w:shd w:val="clear" w:fill="auto"/>
               <w:spacing w:lineRule="auto" w:line="240" w:before="0" w:after="0"/>
               <w:ind w:left="0" w:right="0" w:hanging="0"/>
@@ -6588,7 +6719,6 @@
               <w:keepNext w:val="false"/>
               <w:keepLines w:val="false"/>
               <w:widowControl w:val="false"/>
-              <w:pBdr/>
               <w:shd w:val="clear" w:fill="auto"/>
               <w:spacing w:lineRule="auto" w:line="240" w:before="0" w:after="0"/>
               <w:ind w:left="0" w:right="0" w:hanging="0"/>
@@ -6622,7 +6752,6 @@
               <w:keepNext w:val="false"/>
               <w:keepLines w:val="false"/>
               <w:widowControl w:val="false"/>
-              <w:pBdr/>
               <w:shd w:val="clear" w:fill="auto"/>
               <w:spacing w:lineRule="auto" w:line="240" w:before="0" w:after="0"/>
               <w:ind w:left="0" w:right="0" w:hanging="0"/>
@@ -6679,7 +6808,6 @@
               <w:keepNext w:val="false"/>
               <w:keepLines w:val="false"/>
               <w:widowControl w:val="false"/>
-              <w:pBdr/>
               <w:shd w:val="clear" w:fill="auto"/>
               <w:spacing w:lineRule="auto" w:line="240" w:before="0" w:after="0"/>
               <w:ind w:left="0" w:right="0" w:hanging="0"/>
@@ -6710,7 +6838,6 @@
               <w:keepNext w:val="false"/>
               <w:keepLines w:val="false"/>
               <w:widowControl w:val="false"/>
-              <w:pBdr/>
               <w:shd w:val="clear" w:fill="auto"/>
               <w:spacing w:lineRule="auto" w:line="240" w:before="0" w:after="0"/>
               <w:ind w:left="0" w:right="0" w:hanging="0"/>
@@ -6786,6 +6913,7 @@
       <w:rPr>
         <w:rFonts w:ascii="OpenSymbol" w:hAnsi="OpenSymbol" w:cs="OpenSymbol" w:hint="default"/>
         <w:u w:val="none"/>
+        <w:rFonts w:cs="OpenSymbol"/>
       </w:rPr>
     </w:lvl>
     <w:lvl w:ilvl="1">
@@ -6799,6 +6927,7 @@
       <w:rPr>
         <w:rFonts w:ascii="OpenSymbol" w:hAnsi="OpenSymbol" w:cs="OpenSymbol" w:hint="default"/>
         <w:u w:val="none"/>
+        <w:rFonts w:cs="OpenSymbol"/>
       </w:rPr>
     </w:lvl>
     <w:lvl w:ilvl="2">
@@ -6812,6 +6941,7 @@
       <w:rPr>
         <w:rFonts w:ascii="OpenSymbol" w:hAnsi="OpenSymbol" w:cs="OpenSymbol" w:hint="default"/>
         <w:u w:val="none"/>
+        <w:rFonts w:cs="OpenSymbol"/>
       </w:rPr>
     </w:lvl>
     <w:lvl w:ilvl="3">
@@ -6825,6 +6955,7 @@
       <w:rPr>
         <w:rFonts w:ascii="OpenSymbol" w:hAnsi="OpenSymbol" w:cs="OpenSymbol" w:hint="default"/>
         <w:u w:val="none"/>
+        <w:rFonts w:cs="OpenSymbol"/>
       </w:rPr>
     </w:lvl>
     <w:lvl w:ilvl="4">
@@ -6838,6 +6969,7 @@
       <w:rPr>
         <w:rFonts w:ascii="OpenSymbol" w:hAnsi="OpenSymbol" w:cs="OpenSymbol" w:hint="default"/>
         <w:u w:val="none"/>
+        <w:rFonts w:cs="OpenSymbol"/>
       </w:rPr>
     </w:lvl>
     <w:lvl w:ilvl="5">
@@ -6851,6 +6983,7 @@
       <w:rPr>
         <w:rFonts w:ascii="OpenSymbol" w:hAnsi="OpenSymbol" w:cs="OpenSymbol" w:hint="default"/>
         <w:u w:val="none"/>
+        <w:rFonts w:cs="OpenSymbol"/>
       </w:rPr>
     </w:lvl>
     <w:lvl w:ilvl="6">
@@ -6864,6 +6997,7 @@
       <w:rPr>
         <w:rFonts w:ascii="OpenSymbol" w:hAnsi="OpenSymbol" w:cs="OpenSymbol" w:hint="default"/>
         <w:u w:val="none"/>
+        <w:rFonts w:cs="OpenSymbol"/>
       </w:rPr>
     </w:lvl>
     <w:lvl w:ilvl="7">
@@ -6877,6 +7011,7 @@
       <w:rPr>
         <w:rFonts w:ascii="OpenSymbol" w:hAnsi="OpenSymbol" w:cs="OpenSymbol" w:hint="default"/>
         <w:u w:val="none"/>
+        <w:rFonts w:cs="OpenSymbol"/>
       </w:rPr>
     </w:lvl>
     <w:lvl w:ilvl="8">
@@ -6890,6 +7025,7 @@
       <w:rPr>
         <w:rFonts w:ascii="OpenSymbol" w:hAnsi="OpenSymbol" w:cs="OpenSymbol" w:hint="default"/>
         <w:u w:val="none"/>
+        <w:rFonts w:cs="OpenSymbol"/>
       </w:rPr>
     </w:lvl>
   </w:abstractNum>
@@ -7001,7 +7137,6 @@
       <w:rPr>
         <w:rFonts w:ascii="Arial" w:hAnsi="Arial" w:eastAsia="Arial" w:cs="Arial"/>
         <w:color w:val="000000"/>
-        <w:sz w:val="22"/>
         <w:szCs w:val="22"/>
         <w:lang w:val="en" w:eastAsia="zh-CN" w:bidi="hi-IN"/>
       </w:rPr>
@@ -7017,8 +7152,8 @@
       <w:keepNext w:val="false"/>
       <w:keepLines w:val="false"/>
       <w:widowControl/>
-      <w:pBdr/>
       <w:shd w:val="clear" w:fill="auto"/>
+      <w:bidi w:val="0"/>
       <w:spacing w:lineRule="auto" w:line="276" w:before="0" w:after="0"/>
       <w:ind w:left="0" w:right="0" w:hanging="0"/>
       <w:jc w:val="left"/>
@@ -7044,105 +7179,125 @@
   </w:style>
   <w:style w:type="paragraph" w:styleId="Heading1">
     <w:name w:val="Heading 1"/>
-    <w:basedOn w:val="Normal1"/>
     <w:next w:val="Normal"/>
     <w:qFormat/>
     <w:pPr>
       <w:keepNext w:val="true"/>
       <w:keepLines/>
+      <w:widowControl w:val="false"/>
       <w:spacing w:lineRule="auto" w:line="240" w:before="400" w:after="120"/>
       <w:contextualSpacing/>
     </w:pPr>
     <w:rPr>
+      <w:rFonts w:ascii="Arial" w:hAnsi="Arial" w:eastAsia="Arial" w:cs="Arial"/>
+      <w:color w:val="000000"/>
+      <w:kern w:val="0"/>
       <w:sz w:val="40"/>
       <w:szCs w:val="40"/>
+      <w:lang w:val="en" w:eastAsia="zh-CN" w:bidi="hi-IN"/>
     </w:rPr>
   </w:style>
   <w:style w:type="paragraph" w:styleId="Heading2">
     <w:name w:val="Heading 2"/>
-    <w:basedOn w:val="Normal1"/>
     <w:next w:val="Normal"/>
     <w:qFormat/>
     <w:pPr>
       <w:keepNext w:val="true"/>
       <w:keepLines/>
+      <w:widowControl w:val="false"/>
       <w:spacing w:lineRule="auto" w:line="240" w:before="360" w:after="120"/>
       <w:contextualSpacing/>
     </w:pPr>
     <w:rPr>
+      <w:rFonts w:ascii="Arial" w:hAnsi="Arial" w:eastAsia="Arial" w:cs="Arial"/>
       <w:b w:val="false"/>
+      <w:color w:val="000000"/>
+      <w:kern w:val="0"/>
       <w:sz w:val="32"/>
       <w:szCs w:val="32"/>
+      <w:lang w:val="en" w:eastAsia="zh-CN" w:bidi="hi-IN"/>
     </w:rPr>
   </w:style>
   <w:style w:type="paragraph" w:styleId="Heading3">
     <w:name w:val="Heading 3"/>
-    <w:basedOn w:val="Normal1"/>
     <w:next w:val="Normal"/>
     <w:qFormat/>
     <w:pPr>
       <w:keepNext w:val="true"/>
       <w:keepLines/>
+      <w:widowControl w:val="false"/>
       <w:spacing w:lineRule="auto" w:line="240" w:before="320" w:after="80"/>
       <w:contextualSpacing/>
     </w:pPr>
     <w:rPr>
+      <w:rFonts w:ascii="Arial" w:hAnsi="Arial" w:eastAsia="Arial" w:cs="Arial"/>
       <w:b w:val="false"/>
       <w:color w:val="434343"/>
+      <w:kern w:val="0"/>
       <w:sz w:val="28"/>
       <w:szCs w:val="28"/>
+      <w:lang w:val="en" w:eastAsia="zh-CN" w:bidi="hi-IN"/>
     </w:rPr>
   </w:style>
   <w:style w:type="paragraph" w:styleId="Heading4">
     <w:name w:val="Heading 4"/>
-    <w:basedOn w:val="Normal1"/>
     <w:next w:val="Normal"/>
     <w:qFormat/>
     <w:pPr>
       <w:keepNext w:val="true"/>
       <w:keepLines/>
+      <w:widowControl w:val="false"/>
       <w:spacing w:lineRule="auto" w:line="240" w:before="280" w:after="80"/>
       <w:contextualSpacing/>
     </w:pPr>
     <w:rPr>
+      <w:rFonts w:ascii="Arial" w:hAnsi="Arial" w:eastAsia="Arial" w:cs="Arial"/>
       <w:color w:val="666666"/>
+      <w:kern w:val="0"/>
       <w:sz w:val="24"/>
       <w:szCs w:val="24"/>
+      <w:lang w:val="en" w:eastAsia="zh-CN" w:bidi="hi-IN"/>
     </w:rPr>
   </w:style>
   <w:style w:type="paragraph" w:styleId="Heading5">
     <w:name w:val="Heading 5"/>
-    <w:basedOn w:val="Normal1"/>
     <w:next w:val="Normal"/>
     <w:qFormat/>
     <w:pPr>
       <w:keepNext w:val="true"/>
       <w:keepLines/>
+      <w:widowControl w:val="false"/>
       <w:spacing w:lineRule="auto" w:line="240" w:before="240" w:after="80"/>
       <w:contextualSpacing/>
     </w:pPr>
     <w:rPr>
+      <w:rFonts w:ascii="Arial" w:hAnsi="Arial" w:eastAsia="Arial" w:cs="Arial"/>
       <w:color w:val="666666"/>
+      <w:kern w:val="0"/>
       <w:sz w:val="22"/>
       <w:szCs w:val="22"/>
+      <w:lang w:val="en" w:eastAsia="zh-CN" w:bidi="hi-IN"/>
     </w:rPr>
   </w:style>
   <w:style w:type="paragraph" w:styleId="Heading6">
     <w:name w:val="Heading 6"/>
-    <w:basedOn w:val="Normal1"/>
     <w:next w:val="Normal"/>
     <w:qFormat/>
     <w:pPr>
       <w:keepNext w:val="true"/>
       <w:keepLines/>
+      <w:widowControl w:val="false"/>
       <w:spacing w:lineRule="auto" w:line="240" w:before="240" w:after="80"/>
       <w:contextualSpacing/>
     </w:pPr>
     <w:rPr>
+      <w:rFonts w:ascii="Arial" w:hAnsi="Arial" w:eastAsia="Arial" w:cs="Arial"/>
       <w:i/>
       <w:color w:val="666666"/>
+      <w:kern w:val="0"/>
       <w:sz w:val="22"/>
       <w:szCs w:val="22"/>
+      <w:lang w:val="en" w:eastAsia="zh-CN" w:bidi="hi-IN"/>
     </w:rPr>
   </w:style>
   <w:style w:type="character" w:styleId="ListLabel1">
@@ -7230,6 +7385,87 @@
     <w:qFormat/>
     <w:rPr/>
   </w:style>
+  <w:style w:type="character" w:styleId="ListLabel11">
+    <w:name w:val="ListLabel 11"/>
+    <w:qFormat/>
+    <w:rPr>
+      <w:rFonts w:cs="OpenSymbol"/>
+      <w:u w:val="none"/>
+    </w:rPr>
+  </w:style>
+  <w:style w:type="character" w:styleId="ListLabel12">
+    <w:name w:val="ListLabel 12"/>
+    <w:qFormat/>
+    <w:rPr>
+      <w:rFonts w:cs="OpenSymbol"/>
+      <w:u w:val="none"/>
+    </w:rPr>
+  </w:style>
+  <w:style w:type="character" w:styleId="ListLabel13">
+    <w:name w:val="ListLabel 13"/>
+    <w:qFormat/>
+    <w:rPr>
+      <w:rFonts w:cs="OpenSymbol"/>
+      <w:u w:val="none"/>
+    </w:rPr>
+  </w:style>
+  <w:style w:type="character" w:styleId="ListLabel14">
+    <w:name w:val="ListLabel 14"/>
+    <w:qFormat/>
+    <w:rPr>
+      <w:rFonts w:cs="OpenSymbol"/>
+      <w:u w:val="none"/>
+    </w:rPr>
+  </w:style>
+  <w:style w:type="character" w:styleId="ListLabel15">
+    <w:name w:val="ListLabel 15"/>
+    <w:qFormat/>
+    <w:rPr>
+      <w:rFonts w:cs="OpenSymbol"/>
+      <w:u w:val="none"/>
+    </w:rPr>
+  </w:style>
+  <w:style w:type="character" w:styleId="ListLabel16">
+    <w:name w:val="ListLabel 16"/>
+    <w:qFormat/>
+    <w:rPr>
+      <w:rFonts w:cs="OpenSymbol"/>
+      <w:u w:val="none"/>
+    </w:rPr>
+  </w:style>
+  <w:style w:type="character" w:styleId="ListLabel17">
+    <w:name w:val="ListLabel 17"/>
+    <w:qFormat/>
+    <w:rPr>
+      <w:rFonts w:cs="OpenSymbol"/>
+      <w:u w:val="none"/>
+    </w:rPr>
+  </w:style>
+  <w:style w:type="character" w:styleId="ListLabel18">
+    <w:name w:val="ListLabel 18"/>
+    <w:qFormat/>
+    <w:rPr>
+      <w:rFonts w:cs="OpenSymbol"/>
+      <w:u w:val="none"/>
+    </w:rPr>
+  </w:style>
+  <w:style w:type="character" w:styleId="ListLabel19">
+    <w:name w:val="ListLabel 19"/>
+    <w:qFormat/>
+    <w:rPr>
+      <w:rFonts w:cs="OpenSymbol"/>
+      <w:u w:val="none"/>
+    </w:rPr>
+  </w:style>
+  <w:style w:type="character" w:styleId="ListLabel20">
+    <w:name w:val="ListLabel 20"/>
+    <w:qFormat/>
+    <w:rPr>
+      <w:b/>
+      <w:color w:val="B7B7B7"/>
+      <w:u w:val="single"/>
+    </w:rPr>
+  </w:style>
   <w:style w:type="paragraph" w:styleId="Heading">
     <w:name w:val="Heading"/>
     <w:basedOn w:val="Normal"/>
@@ -7288,7 +7524,7 @@
       <w:rFonts w:cs="Lohit Devanagari"/>
     </w:rPr>
   </w:style>
-  <w:style w:type="paragraph" w:styleId="Normal1" w:default="1">
+  <w:style w:type="paragraph" w:styleId="LOnormal" w:default="1">
     <w:name w:val="LO-normal"/>
     <w:qFormat/>
     <w:pPr>
@@ -7317,7 +7553,7 @@
   </w:style>
   <w:style w:type="paragraph" w:styleId="Title">
     <w:name w:val="Title"/>
-    <w:basedOn w:val="Normal1"/>
+    <w:basedOn w:val="LOnormal"/>
     <w:next w:val="Normal"/>
     <w:qFormat/>
     <w:pPr>
@@ -7333,7 +7569,7 @@
   </w:style>
   <w:style w:type="paragraph" w:styleId="Subtitle">
     <w:name w:val="Subtitle"/>
-    <w:basedOn w:val="Normal1"/>
+    <w:basedOn w:val="LOnormal"/>
     <w:next w:val="Normal"/>
     <w:qFormat/>
     <w:pPr>

</xml_diff>

<commit_message>
Complete the description of architecture elements
</commit_message>
<xml_diff>
--- a/Homework/03_FunctionalSafetyConcept_LaneAssistance_Template.docx
+++ b/Homework/03_FunctionalSafetyConcept_LaneAssistance_Template.docx
@@ -46,7 +46,7 @@
                   </pic:nvPicPr>
                   <pic:blipFill>
                     <a:blip r:embed="rId2"/>
-                    <a:srcRect l="24000" t="0" r="25600" b="0"/>
+                    <a:srcRect l="24003" t="0" r="25603" b="0"/>
                     <a:stretch>
                       <a:fillRect/>
                     </a:stretch>
@@ -1904,7 +1904,10 @@
         </w:rPr>
       </w:pPr>
       <w:r>
-        <w:rPr/>
+        <w:rPr>
+          <w:b/>
+          <w:color w:val="CE181E"/>
+        </w:rPr>
       </w:r>
     </w:p>
     <w:p>
@@ -2250,9 +2253,12 @@
         </w:rPr>
       </w:pPr>
       <w:r>
-        <w:rPr/>
+        <w:rPr>
+          <w:b/>
+          <w:color w:val="B7B7B7"/>
+        </w:rPr>
         <w:drawing>
-          <wp:anchor behindDoc="0" distT="0" distB="0" distL="0" distR="0" simplePos="0" locked="0" layoutInCell="1" allowOverlap="1" relativeHeight="5">
+          <wp:anchor behindDoc="0" distT="0" distB="0" distL="0" distR="0" simplePos="0" locked="0" layoutInCell="1" allowOverlap="1" relativeHeight="4">
             <wp:simplePos x="0" y="0"/>
             <wp:positionH relativeFrom="column">
               <wp:align>center</wp:align>
@@ -2497,6 +2503,7 @@
             </w:pPr>
             <w:r>
               <w:rPr/>
+              <w:t>Responsible for detecting lane lines and other objects in the road</w:t>
             </w:r>
           </w:p>
         </w:tc>
@@ -2561,6 +2568,7 @@
             </w:pPr>
             <w:r>
               <w:rPr/>
+              <w:t>Determines when the vehicle leaves the lane by mistake by processsing images from teh camera sensor</w:t>
             </w:r>
           </w:p>
         </w:tc>
@@ -2620,6 +2628,7 @@
             </w:pPr>
             <w:r>
               <w:rPr/>
+              <w:t>Informs the driver of vehicle status and warnings</w:t>
             </w:r>
           </w:p>
         </w:tc>
@@ -2684,6 +2693,7 @@
             </w:pPr>
             <w:r>
               <w:rPr/>
+              <w:t>Takes input from the Camera Sensor ECU and other ECUs and generates commands to activate lights and guages in the car display</w:t>
             </w:r>
           </w:p>
         </w:tc>
@@ -2748,6 +2758,7 @@
             </w:pPr>
             <w:r>
               <w:rPr/>
+              <w:t>Senses the torque that the driver is imparting on the steering wheel</w:t>
             </w:r>
           </w:p>
         </w:tc>
@@ -2812,6 +2823,15 @@
             </w:pPr>
             <w:r>
               <w:rPr/>
+              <w:t xml:space="preserve">Processes the information from the torque sensor and the Camera Sensor ECU to generate </w:t>
+            </w:r>
+            <w:r>
+              <w:rPr/>
+              <w:t xml:space="preserve">the </w:t>
+            </w:r>
+            <w:r>
+              <w:rPr/>
+              <w:t xml:space="preserve">appropriate amount of torque </w:t>
             </w:r>
           </w:p>
         </w:tc>
@@ -2876,6 +2896,7 @@
             </w:pPr>
             <w:r>
               <w:rPr/>
+              <w:t>Adds torque to the steering wheel</w:t>
             </w:r>
           </w:p>
         </w:tc>
@@ -3417,6 +3438,8 @@
               <w:rPr>
                 <w:rFonts w:ascii="Open Sans;Helvetica;sans-serif" w:hAnsi="Open Sans;Helvetica;sans-serif"/>
                 <w:b w:val="false"/>
+                <w:b w:val="false"/>
+                <w:i w:val="false"/>
                 <w:i w:val="false"/>
                 <w:caps w:val="false"/>
                 <w:smallCaps w:val="false"/>
@@ -3682,8 +3705,8 @@
         <w:tblLook w:val="0600"/>
       </w:tblPr>
       <w:tblGrid>
-        <w:gridCol w:w="1528"/>
-        <w:gridCol w:w="4501"/>
+        <w:gridCol w:w="1527"/>
+        <w:gridCol w:w="4502"/>
         <w:gridCol w:w="360"/>
         <w:gridCol w:w="1245"/>
         <w:gridCol w:w="1921"/>
@@ -3692,7 +3715,7 @@
         <w:trPr/>
         <w:tc>
           <w:tcPr>
-            <w:tcW w:w="1528" w:type="dxa"/>
+            <w:tcW w:w="1527" w:type="dxa"/>
             <w:tcBorders>
               <w:top w:val="single" w:sz="8" w:space="0" w:color="000000"/>
               <w:left w:val="single" w:sz="8" w:space="0" w:color="000000"/>
@@ -3728,7 +3751,7 @@
         </w:tc>
         <w:tc>
           <w:tcPr>
-            <w:tcW w:w="4501" w:type="dxa"/>
+            <w:tcW w:w="4502" w:type="dxa"/>
             <w:tcBorders>
               <w:top w:val="single" w:sz="8" w:space="0" w:color="000000"/>
               <w:left w:val="single" w:sz="8" w:space="0" w:color="000000"/>
@@ -3875,7 +3898,7 @@
         <w:trPr/>
         <w:tc>
           <w:tcPr>
-            <w:tcW w:w="1528" w:type="dxa"/>
+            <w:tcW w:w="1527" w:type="dxa"/>
             <w:tcBorders>
               <w:top w:val="single" w:sz="8" w:space="0" w:color="000000"/>
               <w:left w:val="single" w:sz="8" w:space="0" w:color="000000"/>
@@ -3957,7 +3980,7 @@
         </w:tc>
         <w:tc>
           <w:tcPr>
-            <w:tcW w:w="4501" w:type="dxa"/>
+            <w:tcW w:w="4502" w:type="dxa"/>
             <w:tcBorders>
               <w:top w:val="single" w:sz="8" w:space="0" w:color="000000"/>
               <w:left w:val="single" w:sz="8" w:space="0" w:color="000000"/>
@@ -4076,7 +4099,7 @@
         <w:trPr/>
         <w:tc>
           <w:tcPr>
-            <w:tcW w:w="1528" w:type="dxa"/>
+            <w:tcW w:w="1527" w:type="dxa"/>
             <w:tcBorders>
               <w:top w:val="single" w:sz="8" w:space="0" w:color="000000"/>
               <w:left w:val="single" w:sz="8" w:space="0" w:color="000000"/>
@@ -4138,7 +4161,7 @@
         </w:tc>
         <w:tc>
           <w:tcPr>
-            <w:tcW w:w="4501" w:type="dxa"/>
+            <w:tcW w:w="4502" w:type="dxa"/>
             <w:tcBorders>
               <w:top w:val="single" w:sz="8" w:space="0" w:color="000000"/>
               <w:left w:val="single" w:sz="8" w:space="0" w:color="000000"/>
@@ -4781,8 +4804,8 @@
         <w:tblLook w:val="0600"/>
       </w:tblPr>
       <w:tblGrid>
-        <w:gridCol w:w="1528"/>
-        <w:gridCol w:w="4501"/>
+        <w:gridCol w:w="1527"/>
+        <w:gridCol w:w="4502"/>
         <w:gridCol w:w="360"/>
         <w:gridCol w:w="1245"/>
         <w:gridCol w:w="1921"/>
@@ -4791,7 +4814,7 @@
         <w:trPr/>
         <w:tc>
           <w:tcPr>
-            <w:tcW w:w="1528" w:type="dxa"/>
+            <w:tcW w:w="1527" w:type="dxa"/>
             <w:tcBorders>
               <w:top w:val="single" w:sz="8" w:space="0" w:color="000000"/>
               <w:left w:val="single" w:sz="8" w:space="0" w:color="000000"/>
@@ -4822,7 +4845,7 @@
         </w:tc>
         <w:tc>
           <w:tcPr>
-            <w:tcW w:w="4501" w:type="dxa"/>
+            <w:tcW w:w="4502" w:type="dxa"/>
             <w:tcBorders>
               <w:top w:val="single" w:sz="8" w:space="0" w:color="000000"/>
               <w:left w:val="single" w:sz="8" w:space="0" w:color="000000"/>
@@ -4949,7 +4972,7 @@
         <w:trPr/>
         <w:tc>
           <w:tcPr>
-            <w:tcW w:w="1528" w:type="dxa"/>
+            <w:tcW w:w="1527" w:type="dxa"/>
             <w:tcBorders>
               <w:top w:val="single" w:sz="8" w:space="0" w:color="000000"/>
               <w:left w:val="single" w:sz="8" w:space="0" w:color="000000"/>
@@ -5011,7 +5034,7 @@
         </w:tc>
         <w:tc>
           <w:tcPr>
-            <w:tcW w:w="4501" w:type="dxa"/>
+            <w:tcW w:w="4502" w:type="dxa"/>
             <w:tcBorders>
               <w:top w:val="single" w:sz="8" w:space="0" w:color="000000"/>
               <w:left w:val="single" w:sz="8" w:space="0" w:color="000000"/>
@@ -5031,15 +5054,7 @@
             </w:pPr>
             <w:r>
               <w:rPr/>
-              <w:t xml:space="preserve">The electronic power steering ECU shall ensure that the lane keeping assistance torque is applied for only a </w:t>
-            </w:r>
-            <w:r>
-              <w:rPr/>
-              <w:t>Max_D</w:t>
-            </w:r>
-            <w:r>
-              <w:rPr/>
-              <w:t>uration</w:t>
+              <w:t>The electronic power steering ECU shall ensure that the lane keeping assistance torque is applied for only a Max_Duration</w:t>
             </w:r>
           </w:p>
         </w:tc>
@@ -5483,9 +5498,12 @@
         </w:rPr>
       </w:pPr>
       <w:r>
-        <w:rPr/>
+        <w:rPr>
+          <w:b/>
+          <w:color w:val="B7B7B7"/>
+        </w:rPr>
         <w:drawing>
-          <wp:anchor behindDoc="0" distT="0" distB="0" distL="0" distR="0" simplePos="0" locked="0" layoutInCell="1" allowOverlap="1" relativeHeight="6">
+          <wp:anchor behindDoc="0" distT="0" distB="0" distL="0" distR="0" simplePos="0" locked="0" layoutInCell="1" allowOverlap="1" relativeHeight="5">
             <wp:simplePos x="0" y="0"/>
             <wp:positionH relativeFrom="column">
               <wp:align>center</wp:align>
@@ -5592,8 +5610,8 @@
         <w:tblLook w:val="0600"/>
       </w:tblPr>
       <w:tblGrid>
-        <w:gridCol w:w="1528"/>
-        <w:gridCol w:w="3511"/>
+        <w:gridCol w:w="1527"/>
+        <w:gridCol w:w="3512"/>
         <w:gridCol w:w="1350"/>
         <w:gridCol w:w="1245"/>
         <w:gridCol w:w="1921"/>
@@ -5602,7 +5620,7 @@
         <w:trPr/>
         <w:tc>
           <w:tcPr>
-            <w:tcW w:w="1528" w:type="dxa"/>
+            <w:tcW w:w="1527" w:type="dxa"/>
             <w:tcBorders>
               <w:top w:val="single" w:sz="8" w:space="0" w:color="000000"/>
               <w:left w:val="single" w:sz="8" w:space="0" w:color="000000"/>
@@ -5633,7 +5651,7 @@
         </w:tc>
         <w:tc>
           <w:tcPr>
-            <w:tcW w:w="3511" w:type="dxa"/>
+            <w:tcW w:w="3512" w:type="dxa"/>
             <w:tcBorders>
               <w:top w:val="single" w:sz="8" w:space="0" w:color="000000"/>
               <w:left w:val="single" w:sz="8" w:space="0" w:color="000000"/>
@@ -5760,7 +5778,7 @@
         <w:trPr/>
         <w:tc>
           <w:tcPr>
-            <w:tcW w:w="1528" w:type="dxa"/>
+            <w:tcW w:w="1527" w:type="dxa"/>
             <w:tcBorders>
               <w:top w:val="single" w:sz="8" w:space="0" w:color="000000"/>
               <w:left w:val="single" w:sz="8" w:space="0" w:color="000000"/>
@@ -5822,7 +5840,7 @@
         </w:tc>
         <w:tc>
           <w:tcPr>
-            <w:tcW w:w="3511" w:type="dxa"/>
+            <w:tcW w:w="3512" w:type="dxa"/>
             <w:tcBorders>
               <w:top w:val="single" w:sz="8" w:space="0" w:color="000000"/>
               <w:left w:val="single" w:sz="8" w:space="0" w:color="000000"/>
@@ -5940,7 +5958,7 @@
         <w:trPr/>
         <w:tc>
           <w:tcPr>
-            <w:tcW w:w="1528" w:type="dxa"/>
+            <w:tcW w:w="1527" w:type="dxa"/>
             <w:tcBorders>
               <w:top w:val="single" w:sz="8" w:space="0" w:color="000000"/>
               <w:left w:val="single" w:sz="8" w:space="0" w:color="000000"/>
@@ -6002,7 +6020,7 @@
         </w:tc>
         <w:tc>
           <w:tcPr>
-            <w:tcW w:w="3511" w:type="dxa"/>
+            <w:tcW w:w="3512" w:type="dxa"/>
             <w:tcBorders>
               <w:top w:val="single" w:sz="8" w:space="0" w:color="000000"/>
               <w:left w:val="single" w:sz="8" w:space="0" w:color="000000"/>
@@ -6120,7 +6138,7 @@
         <w:trPr/>
         <w:tc>
           <w:tcPr>
-            <w:tcW w:w="1528" w:type="dxa"/>
+            <w:tcW w:w="1527" w:type="dxa"/>
             <w:tcBorders>
               <w:top w:val="single" w:sz="8" w:space="0" w:color="000000"/>
               <w:left w:val="single" w:sz="8" w:space="0" w:color="000000"/>
@@ -6182,7 +6200,7 @@
         </w:tc>
         <w:tc>
           <w:tcPr>
-            <w:tcW w:w="3511" w:type="dxa"/>
+            <w:tcW w:w="3512" w:type="dxa"/>
             <w:tcBorders>
               <w:top w:val="single" w:sz="8" w:space="0" w:color="000000"/>
               <w:left w:val="single" w:sz="8" w:space="0" w:color="000000"/>
@@ -7179,14 +7197,17 @@
   </w:style>
   <w:style w:type="paragraph" w:styleId="Heading1">
     <w:name w:val="Heading 1"/>
+    <w:basedOn w:val="Normal"/>
     <w:next w:val="Normal"/>
     <w:qFormat/>
     <w:pPr>
       <w:keepNext w:val="true"/>
       <w:keepLines/>
       <w:widowControl w:val="false"/>
+      <w:bidi w:val="0"/>
       <w:spacing w:lineRule="auto" w:line="240" w:before="400" w:after="120"/>
       <w:contextualSpacing/>
+      <w:jc w:val="left"/>
     </w:pPr>
     <w:rPr>
       <w:rFonts w:ascii="Arial" w:hAnsi="Arial" w:eastAsia="Arial" w:cs="Arial"/>
@@ -7199,14 +7220,17 @@
   </w:style>
   <w:style w:type="paragraph" w:styleId="Heading2">
     <w:name w:val="Heading 2"/>
+    <w:basedOn w:val="Normal"/>
     <w:next w:val="Normal"/>
     <w:qFormat/>
     <w:pPr>
       <w:keepNext w:val="true"/>
       <w:keepLines/>
       <w:widowControl w:val="false"/>
+      <w:bidi w:val="0"/>
       <w:spacing w:lineRule="auto" w:line="240" w:before="360" w:after="120"/>
       <w:contextualSpacing/>
+      <w:jc w:val="left"/>
     </w:pPr>
     <w:rPr>
       <w:rFonts w:ascii="Arial" w:hAnsi="Arial" w:eastAsia="Arial" w:cs="Arial"/>
@@ -7220,14 +7244,17 @@
   </w:style>
   <w:style w:type="paragraph" w:styleId="Heading3">
     <w:name w:val="Heading 3"/>
+    <w:basedOn w:val="Normal"/>
     <w:next w:val="Normal"/>
     <w:qFormat/>
     <w:pPr>
       <w:keepNext w:val="true"/>
       <w:keepLines/>
       <w:widowControl w:val="false"/>
+      <w:bidi w:val="0"/>
       <w:spacing w:lineRule="auto" w:line="240" w:before="320" w:after="80"/>
       <w:contextualSpacing/>
+      <w:jc w:val="left"/>
     </w:pPr>
     <w:rPr>
       <w:rFonts w:ascii="Arial" w:hAnsi="Arial" w:eastAsia="Arial" w:cs="Arial"/>
@@ -7241,14 +7268,17 @@
   </w:style>
   <w:style w:type="paragraph" w:styleId="Heading4">
     <w:name w:val="Heading 4"/>
+    <w:basedOn w:val="Normal"/>
     <w:next w:val="Normal"/>
     <w:qFormat/>
     <w:pPr>
       <w:keepNext w:val="true"/>
       <w:keepLines/>
       <w:widowControl w:val="false"/>
+      <w:bidi w:val="0"/>
       <w:spacing w:lineRule="auto" w:line="240" w:before="280" w:after="80"/>
       <w:contextualSpacing/>
+      <w:jc w:val="left"/>
     </w:pPr>
     <w:rPr>
       <w:rFonts w:ascii="Arial" w:hAnsi="Arial" w:eastAsia="Arial" w:cs="Arial"/>
@@ -7261,14 +7291,17 @@
   </w:style>
   <w:style w:type="paragraph" w:styleId="Heading5">
     <w:name w:val="Heading 5"/>
+    <w:basedOn w:val="Normal"/>
     <w:next w:val="Normal"/>
     <w:qFormat/>
     <w:pPr>
       <w:keepNext w:val="true"/>
       <w:keepLines/>
       <w:widowControl w:val="false"/>
+      <w:bidi w:val="0"/>
       <w:spacing w:lineRule="auto" w:line="240" w:before="240" w:after="80"/>
       <w:contextualSpacing/>
+      <w:jc w:val="left"/>
     </w:pPr>
     <w:rPr>
       <w:rFonts w:ascii="Arial" w:hAnsi="Arial" w:eastAsia="Arial" w:cs="Arial"/>
@@ -7281,14 +7314,17 @@
   </w:style>
   <w:style w:type="paragraph" w:styleId="Heading6">
     <w:name w:val="Heading 6"/>
+    <w:basedOn w:val="Normal"/>
     <w:next w:val="Normal"/>
     <w:qFormat/>
     <w:pPr>
       <w:keepNext w:val="true"/>
       <w:keepLines/>
       <w:widowControl w:val="false"/>
+      <w:bidi w:val="0"/>
       <w:spacing w:lineRule="auto" w:line="240" w:before="240" w:after="80"/>
       <w:contextualSpacing/>
+      <w:jc w:val="left"/>
     </w:pPr>
     <w:rPr>
       <w:rFonts w:ascii="Arial" w:hAnsi="Arial" w:eastAsia="Arial" w:cs="Arial"/>
@@ -7466,6 +7502,87 @@
       <w:u w:val="single"/>
     </w:rPr>
   </w:style>
+  <w:style w:type="character" w:styleId="ListLabel21">
+    <w:name w:val="ListLabel 21"/>
+    <w:qFormat/>
+    <w:rPr>
+      <w:rFonts w:cs="OpenSymbol"/>
+      <w:u w:val="none"/>
+    </w:rPr>
+  </w:style>
+  <w:style w:type="character" w:styleId="ListLabel22">
+    <w:name w:val="ListLabel 22"/>
+    <w:qFormat/>
+    <w:rPr>
+      <w:rFonts w:cs="OpenSymbol"/>
+      <w:u w:val="none"/>
+    </w:rPr>
+  </w:style>
+  <w:style w:type="character" w:styleId="ListLabel23">
+    <w:name w:val="ListLabel 23"/>
+    <w:qFormat/>
+    <w:rPr>
+      <w:rFonts w:cs="OpenSymbol"/>
+      <w:u w:val="none"/>
+    </w:rPr>
+  </w:style>
+  <w:style w:type="character" w:styleId="ListLabel24">
+    <w:name w:val="ListLabel 24"/>
+    <w:qFormat/>
+    <w:rPr>
+      <w:rFonts w:cs="OpenSymbol"/>
+      <w:u w:val="none"/>
+    </w:rPr>
+  </w:style>
+  <w:style w:type="character" w:styleId="ListLabel25">
+    <w:name w:val="ListLabel 25"/>
+    <w:qFormat/>
+    <w:rPr>
+      <w:rFonts w:cs="OpenSymbol"/>
+      <w:u w:val="none"/>
+    </w:rPr>
+  </w:style>
+  <w:style w:type="character" w:styleId="ListLabel26">
+    <w:name w:val="ListLabel 26"/>
+    <w:qFormat/>
+    <w:rPr>
+      <w:rFonts w:cs="OpenSymbol"/>
+      <w:u w:val="none"/>
+    </w:rPr>
+  </w:style>
+  <w:style w:type="character" w:styleId="ListLabel27">
+    <w:name w:val="ListLabel 27"/>
+    <w:qFormat/>
+    <w:rPr>
+      <w:rFonts w:cs="OpenSymbol"/>
+      <w:u w:val="none"/>
+    </w:rPr>
+  </w:style>
+  <w:style w:type="character" w:styleId="ListLabel28">
+    <w:name w:val="ListLabel 28"/>
+    <w:qFormat/>
+    <w:rPr>
+      <w:rFonts w:cs="OpenSymbol"/>
+      <w:u w:val="none"/>
+    </w:rPr>
+  </w:style>
+  <w:style w:type="character" w:styleId="ListLabel29">
+    <w:name w:val="ListLabel 29"/>
+    <w:qFormat/>
+    <w:rPr>
+      <w:rFonts w:cs="OpenSymbol"/>
+      <w:u w:val="none"/>
+    </w:rPr>
+  </w:style>
+  <w:style w:type="character" w:styleId="ListLabel30">
+    <w:name w:val="ListLabel 30"/>
+    <w:qFormat/>
+    <w:rPr>
+      <w:b/>
+      <w:color w:val="B7B7B7"/>
+      <w:u w:val="single"/>
+    </w:rPr>
+  </w:style>
   <w:style w:type="paragraph" w:styleId="Heading">
     <w:name w:val="Heading"/>
     <w:basedOn w:val="Normal"/>

</xml_diff>

<commit_message>
Finish all document except for verification and validation section
</commit_message>
<xml_diff>
--- a/Homework/03_FunctionalSafetyConcept_LaneAssistance_Template.docx
+++ b/Homework/03_FunctionalSafetyConcept_LaneAssistance_Template.docx
@@ -771,6 +771,24 @@
                 <w:sz w:val="22"/>
                 <w:szCs w:val="22"/>
               </w:rPr>
+              <w:t>1</w:t>
+            </w:r>
+            <w:r>
+              <w:rPr>
+                <w:rFonts w:eastAsia="Calibri" w:cs="Calibri" w:ascii="Calibri" w:hAnsi="Calibri"/>
+                <w:sz w:val="22"/>
+                <w:szCs w:val="22"/>
+                <w:vertAlign w:val="superscript"/>
+              </w:rPr>
+              <w:t>st</w:t>
+            </w:r>
+            <w:r>
+              <w:rPr>
+                <w:rFonts w:eastAsia="Calibri" w:cs="Calibri" w:ascii="Calibri" w:hAnsi="Calibri"/>
+                <w:sz w:val="22"/>
+                <w:szCs w:val="22"/>
+              </w:rPr>
+              <w:t xml:space="preserve"> attempt at completing the assignment</w:t>
             </w:r>
           </w:p>
         </w:tc>
@@ -2568,7 +2586,19 @@
             </w:pPr>
             <w:r>
               <w:rPr/>
-              <w:t>Determines when the vehicle leaves the lane by mistake by processsing images from teh camera sensor</w:t>
+              <w:t>Determines when the vehicle leaves the lane by mistake by processsing images from th</w:t>
+            </w:r>
+            <w:r>
+              <w:rPr/>
+              <w:t>e</w:t>
+            </w:r>
+            <w:r>
+              <w:rPr/>
+              <w:t xml:space="preserve"> camera sensor.  </w:t>
+            </w:r>
+            <w:r>
+              <w:rPr/>
+              <w:t>It senses the lane and creates a torque request for the Electronic Power Steering ECU</w:t>
             </w:r>
           </w:p>
         </w:tc>
@@ -2693,7 +2723,22 @@
             </w:pPr>
             <w:r>
               <w:rPr/>
-              <w:t>Takes input from the Camera Sensor ECU and other ECUs and generates commands to activate lights and guages in the car display</w:t>
+              <w:t>Takes input from the Camera Sensor ECU and other ECUs and generates commands to activate lights and guages in the car display:</w:t>
+            </w:r>
+          </w:p>
+          <w:p>
+            <w:pPr>
+              <w:pStyle w:val="Normal"/>
+              <w:widowControl w:val="false"/>
+              <w:shd w:val="clear" w:fill="auto"/>
+              <w:spacing w:lineRule="auto" w:line="240" w:before="0" w:after="0"/>
+              <w:ind w:left="0" w:right="0" w:hanging="0"/>
+              <w:jc w:val="left"/>
+              <w:rPr/>
+            </w:pPr>
+            <w:r>
+              <w:rPr/>
+              <w:t>It controls a light that shows the on/off status of the Lane Assistance system and a light showing whether the Lane Assistance system is active or inactive</w:t>
             </w:r>
           </w:p>
         </w:tc>
@@ -2823,15 +2868,11 @@
             </w:pPr>
             <w:r>
               <w:rPr/>
-              <w:t xml:space="preserve">Processes the information from the torque sensor and the Camera Sensor ECU to generate </w:t>
-            </w:r>
-            <w:r>
-              <w:rPr/>
-              <w:t xml:space="preserve">the </w:t>
-            </w:r>
-            <w:r>
-              <w:rPr/>
-              <w:t xml:space="preserve">appropriate amount of torque </w:t>
+              <w:t>The Electronic Power Steering ECU receives the torque request from the camera sensor ECU and receives information about the driver’s steering torque.  It adds these torque values and sends the final torque request to the Motor</w:t>
+            </w:r>
+            <w:r>
+              <w:rPr/>
+              <w:t xml:space="preserve"> </w:t>
             </w:r>
           </w:p>
         </w:tc>
@@ -2934,7 +2975,7 @@
       </w:pPr>
       <w:r>
         <w:rPr/>
-        <w:t>The functional safety concept consists of:</w:t>
+        <w:t>The functionalncept consists of:</w:t>
       </w:r>
     </w:p>
     <w:p>
@@ -4031,6 +4072,7 @@
             </w:pPr>
             <w:r>
               <w:rPr/>
+              <w:t>C</w:t>
             </w:r>
           </w:p>
         </w:tc>
@@ -4061,6 +4103,7 @@
             </w:pPr>
             <w:r>
               <w:rPr/>
+              <w:t>50ms</w:t>
             </w:r>
           </w:p>
         </w:tc>
@@ -4091,6 +4134,7 @@
             </w:pPr>
             <w:r>
               <w:rPr/>
+              <w:t>System is turned off</w:t>
             </w:r>
           </w:p>
         </w:tc>
@@ -4212,6 +4256,7 @@
             </w:pPr>
             <w:r>
               <w:rPr/>
+              <w:t>C</w:t>
             </w:r>
           </w:p>
         </w:tc>
@@ -4242,6 +4287,7 @@
             </w:pPr>
             <w:r>
               <w:rPr/>
+              <w:t>50ms</w:t>
             </w:r>
           </w:p>
         </w:tc>
@@ -4272,6 +4318,7 @@
             </w:pPr>
             <w:r>
               <w:rPr/>
+              <w:t>System is turned off</w:t>
             </w:r>
           </w:p>
         </w:tc>
@@ -5080,6 +5127,7 @@
             </w:pPr>
             <w:r>
               <w:rPr/>
+              <w:t>B</w:t>
             </w:r>
           </w:p>
         </w:tc>
@@ -5105,6 +5153,7 @@
             </w:pPr>
             <w:r>
               <w:rPr/>
+              <w:t>500ms</w:t>
             </w:r>
           </w:p>
         </w:tc>
@@ -5130,6 +5179,7 @@
             </w:pPr>
             <w:r>
               <w:rPr/>
+              <w:t>System is turned off</w:t>
             </w:r>
           </w:p>
         </w:tc>
@@ -5860,6 +5910,15 @@
             </w:pPr>
             <w:r>
               <w:rPr/>
+              <w:t xml:space="preserve">The </w:t>
+            </w:r>
+            <w:r>
+              <w:rPr/>
+              <w:t>electronic power steering ECU</w:t>
+            </w:r>
+            <w:r>
+              <w:rPr/>
+              <w:t xml:space="preserve"> shall ensure that he lane departure oscillating toqrue ampliteude is below Max_Torque_Amplitude</w:t>
             </w:r>
           </w:p>
         </w:tc>
@@ -5875,21 +5934,24 @@
               <w:insideV w:val="single" w:sz="8" w:space="0" w:color="000000"/>
             </w:tcBorders>
             <w:shd w:fill="auto" w:val="clear"/>
-          </w:tcPr>
-          <w:p>
-            <w:pPr>
-              <w:pStyle w:val="Normal"/>
-              <w:widowControl w:val="false"/>
-              <w:spacing w:lineRule="auto" w:line="240" w:before="0" w:after="0"/>
-              <w:rPr>
-                <w:b/>
-                <w:b/>
-              </w:rPr>
-            </w:pPr>
-            <w:r>
-              <w:rPr>
-                <w:b/>
-              </w:rPr>
+            <w:vAlign w:val="center"/>
+          </w:tcPr>
+          <w:p>
+            <w:pPr>
+              <w:pStyle w:val="Normal"/>
+              <w:widowControl w:val="false"/>
+              <w:spacing w:lineRule="auto" w:line="240" w:before="0" w:after="0"/>
+              <w:jc w:val="center"/>
+              <w:rPr>
+                <w:b/>
+                <w:b/>
+              </w:rPr>
+            </w:pPr>
+            <w:r>
+              <w:rPr>
+                <w:b/>
+              </w:rPr>
+              <w:t>X</w:t>
             </w:r>
           </w:p>
         </w:tc>
@@ -6040,6 +6102,23 @@
             </w:pPr>
             <w:r>
               <w:rPr/>
+              <w:t xml:space="preserve">The </w:t>
+            </w:r>
+            <w:r>
+              <w:rPr/>
+              <w:t>electronic power steering ECU</w:t>
+            </w:r>
+            <w:r>
+              <w:rPr/>
+              <w:t xml:space="preserve"> shall ensure tha the lane departure oscillating torque frequency is bel</w:t>
+            </w:r>
+            <w:r>
+              <w:rPr/>
+              <w:t>ow</w:t>
+            </w:r>
+            <w:r>
+              <w:rPr/>
+              <w:t xml:space="preserve"> Max_Torque_Frequency</w:t>
             </w:r>
           </w:p>
         </w:tc>
@@ -6055,21 +6134,24 @@
               <w:insideV w:val="single" w:sz="8" w:space="0" w:color="000000"/>
             </w:tcBorders>
             <w:shd w:fill="auto" w:val="clear"/>
-          </w:tcPr>
-          <w:p>
-            <w:pPr>
-              <w:pStyle w:val="Normal"/>
-              <w:widowControl w:val="false"/>
-              <w:spacing w:lineRule="auto" w:line="240" w:before="0" w:after="0"/>
-              <w:rPr>
-                <w:b/>
-                <w:b/>
-              </w:rPr>
-            </w:pPr>
-            <w:r>
-              <w:rPr>
-                <w:b/>
-              </w:rPr>
+            <w:vAlign w:val="center"/>
+          </w:tcPr>
+          <w:p>
+            <w:pPr>
+              <w:pStyle w:val="Normal"/>
+              <w:widowControl w:val="false"/>
+              <w:spacing w:lineRule="auto" w:line="240" w:before="0" w:after="0"/>
+              <w:jc w:val="center"/>
+              <w:rPr>
+                <w:b/>
+                <w:b/>
+              </w:rPr>
+            </w:pPr>
+            <w:r>
+              <w:rPr>
+                <w:b/>
+              </w:rPr>
+              <w:t>X</w:t>
             </w:r>
           </w:p>
         </w:tc>
@@ -6220,6 +6302,7 @@
             </w:pPr>
             <w:r>
               <w:rPr/>
+              <w:t>The electronic power steering ECU shall ensure that the lane keeping assistance torque is applied for only a Max_Duration</w:t>
             </w:r>
           </w:p>
         </w:tc>
@@ -6235,21 +6318,24 @@
               <w:insideV w:val="single" w:sz="8" w:space="0" w:color="000000"/>
             </w:tcBorders>
             <w:shd w:fill="auto" w:val="clear"/>
-          </w:tcPr>
-          <w:p>
-            <w:pPr>
-              <w:pStyle w:val="Normal"/>
-              <w:widowControl w:val="false"/>
-              <w:spacing w:lineRule="auto" w:line="240" w:before="0" w:after="0"/>
-              <w:rPr>
-                <w:b/>
-                <w:b/>
-              </w:rPr>
-            </w:pPr>
-            <w:r>
-              <w:rPr>
-                <w:b/>
-              </w:rPr>
+            <w:vAlign w:val="center"/>
+          </w:tcPr>
+          <w:p>
+            <w:pPr>
+              <w:pStyle w:val="Normal"/>
+              <w:widowControl w:val="false"/>
+              <w:spacing w:lineRule="auto" w:line="240" w:before="0" w:after="0"/>
+              <w:jc w:val="center"/>
+              <w:rPr>
+                <w:b/>
+                <w:b/>
+              </w:rPr>
+            </w:pPr>
+            <w:r>
+              <w:rPr>
+                <w:b/>
+              </w:rPr>
+              <w:t>X</w:t>
             </w:r>
           </w:p>
         </w:tc>
@@ -6655,6 +6741,7 @@
             </w:pPr>
             <w:r>
               <w:rPr/>
+              <w:t xml:space="preserve">Turn off the lane departure warning function </w:t>
             </w:r>
           </w:p>
         </w:tc>
@@ -6685,6 +6772,7 @@
             </w:pPr>
             <w:r>
               <w:rPr/>
+              <w:t>The frequency of the oscillating torque or the magnitude of the oscillating torque have exceeded their limits</w:t>
             </w:r>
           </w:p>
         </w:tc>
@@ -6715,6 +6803,7 @@
             </w:pPr>
             <w:r>
               <w:rPr/>
+              <w:t>Yes</w:t>
             </w:r>
           </w:p>
         </w:tc>
@@ -6745,6 +6834,7 @@
             </w:pPr>
             <w:r>
               <w:rPr/>
+              <w:t>Warning Light</w:t>
             </w:r>
           </w:p>
         </w:tc>
@@ -6804,6 +6894,7 @@
             </w:pPr>
             <w:r>
               <w:rPr/>
+              <w:t>Turn off the lane keeping assistance function</w:t>
             </w:r>
           </w:p>
         </w:tc>
@@ -6834,6 +6925,7 @@
             </w:pPr>
             <w:r>
               <w:rPr/>
+              <w:t>The max duration of driver hands off the wheel has been exceeded</w:t>
             </w:r>
           </w:p>
         </w:tc>
@@ -6864,6 +6956,7 @@
             </w:pPr>
             <w:r>
               <w:rPr/>
+              <w:t>Yes</w:t>
             </w:r>
           </w:p>
         </w:tc>
@@ -6889,6 +6982,7 @@
             </w:pPr>
             <w:r>
               <w:rPr/>
+              <w:t>Warning Light</w:t>
             </w:r>
           </w:p>
         </w:tc>
@@ -7703,6 +7797,28 @@
       <w:szCs w:val="30"/>
     </w:rPr>
   </w:style>
+  <w:style w:type="paragraph" w:styleId="TableContents">
+    <w:name w:val="Table Contents"/>
+    <w:basedOn w:val="Normal"/>
+    <w:qFormat/>
+    <w:pPr>
+      <w:suppressLineNumbers/>
+    </w:pPr>
+    <w:rPr/>
+  </w:style>
+  <w:style w:type="paragraph" w:styleId="TableHeading">
+    <w:name w:val="Table Heading"/>
+    <w:basedOn w:val="TableContents"/>
+    <w:qFormat/>
+    <w:pPr>
+      <w:suppressLineNumbers/>
+      <w:jc w:val="center"/>
+    </w:pPr>
+    <w:rPr>
+      <w:b/>
+      <w:bCs/>
+    </w:rPr>
+  </w:style>
   <w:style w:type="table" w:default="1" w:styleId="TableNormal">
     <w:name w:val="Table Normal"/>
   </w:style>

</xml_diff>

<commit_message>
Complete verfication and validation
</commit_message>
<xml_diff>
--- a/Homework/03_FunctionalSafetyConcept_LaneAssistance_Template.docx
+++ b/Homework/03_FunctionalSafetyConcept_LaneAssistance_Template.docx
@@ -2209,12 +2209,14 @@
               <w:spacing w:lineRule="auto" w:line="240" w:before="0" w:after="0"/>
               <w:ind w:left="0" w:right="0" w:hanging="0"/>
               <w:jc w:val="left"/>
-              <w:rPr/>
-            </w:pPr>
-            <w:r>
-              <w:rPr>
-                <w:b/>
-                <w:color w:val="CE181E"/>
+              <w:rPr>
+                <w:color w:val="000000"/>
+              </w:rPr>
+            </w:pPr>
+            <w:r>
+              <w:rPr>
+                <w:b/>
+                <w:color w:val="000000"/>
               </w:rPr>
               <w:t>The land keeping assistance function shall be time limited and the additional steering torque shall end after a given time interval so that the driver cannot misuse the system for autonomous driving</w:t>
             </w:r>
@@ -4608,6 +4610,7 @@
             </w:pPr>
             <w:r>
               <w:rPr/>
+              <w:t>On a closed course with a test driver, change the maximum amplitude until the driver can safely recover control of the vehicle when an oscillation is induced</w:t>
             </w:r>
           </w:p>
         </w:tc>
@@ -4633,6 +4636,7 @@
             </w:pPr>
             <w:r>
               <w:rPr/>
+              <w:t>Set the max amplitude at the desired level. Then force a oscillatory torque input with a magnitude greater than the max amplitude.  Verify that the system does indeed shut down when the maximum amplitude has been exceeded</w:t>
             </w:r>
           </w:p>
         </w:tc>
@@ -4723,6 +4727,7 @@
             </w:pPr>
             <w:r>
               <w:rPr/>
+              <w:t>On a closed course with a test driver, change the maximum frequency until the driver can safely recover control of the vehicle when an oscillation is induced</w:t>
             </w:r>
           </w:p>
         </w:tc>
@@ -4748,6 +4753,17 @@
             </w:pPr>
             <w:r>
               <w:rPr/>
+              <w:t xml:space="preserve">Set the max </w:t>
+            </w:r>
+            <w:bookmarkStart w:id="22" w:name="__DdeLink__557_1211168851"/>
+            <w:r>
+              <w:rPr/>
+              <w:t>frequency</w:t>
+            </w:r>
+            <w:bookmarkEnd w:id="22"/>
+            <w:r>
+              <w:rPr/>
+              <w:t xml:space="preserve"> at the desired level. Then force a oscillatory torque input with a frequency greater than the max frequency.  Verify that the system does indeed shut down when the maximum frequency has been exceeded</w:t>
             </w:r>
           </w:p>
         </w:tc>
@@ -5469,6 +5485,19 @@
             </w:pPr>
             <w:r>
               <w:rPr/>
+              <w:t>Criteria: Drivers have been significantly dissuaded from taking their hands off the wheel.</w:t>
+            </w:r>
+          </w:p>
+          <w:p>
+            <w:pPr>
+              <w:pStyle w:val="Normal"/>
+              <w:widowControl w:val="false"/>
+              <w:spacing w:before="0" w:after="0"/>
+              <w:rPr/>
+            </w:pPr>
+            <w:r>
+              <w:rPr/>
+              <w:t>Method: On a closed course, try different durations for cancellation to see when drivers would become most dissuaded to remove their hands from the steering wheel</w:t>
             </w:r>
           </w:p>
         </w:tc>
@@ -5494,6 +5523,7 @@
             </w:pPr>
             <w:r>
               <w:rPr/>
+              <w:t>Set the max duration to the value judged to help dissuade drivers.  On a closed course, ask a test driver to remove his/her hands from the steering wheel.  Then verify that the system does in fact turn off after the max duration has been achieved</w:t>
             </w:r>
           </w:p>
         </w:tc>
@@ -5516,8 +5546,8 @@
         <w:contextualSpacing/>
         <w:rPr/>
       </w:pPr>
-      <w:bookmarkStart w:id="22" w:name="_74udkdvf7nod"/>
-      <w:bookmarkEnd w:id="22"/>
+      <w:bookmarkStart w:id="23" w:name="_74udkdvf7nod"/>
+      <w:bookmarkEnd w:id="23"/>
       <w:r>
         <w:rPr/>
         <w:t>Refinement of the System Architecture</w:t>
@@ -5606,8 +5636,8 @@
         <w:contextualSpacing/>
         <w:rPr/>
       </w:pPr>
-      <w:bookmarkStart w:id="23" w:name="_g2lqf7kmbspk"/>
-      <w:bookmarkEnd w:id="23"/>
+      <w:bookmarkStart w:id="24" w:name="_g2lqf7kmbspk"/>
+      <w:bookmarkEnd w:id="24"/>
       <w:r>
         <w:rPr/>
         <w:t>Allocation of Functional Safety Requirements to Architecture Elements</w:t>
@@ -6428,8 +6458,8 @@
         <w:contextualSpacing/>
         <w:rPr/>
       </w:pPr>
-      <w:bookmarkStart w:id="24" w:name="_4w6r8buy4lrp"/>
-      <w:bookmarkEnd w:id="24"/>
+      <w:bookmarkStart w:id="25" w:name="_4w6r8buy4lrp"/>
+      <w:bookmarkEnd w:id="25"/>
       <w:r>
         <w:rPr/>
         <w:t>Warning and Degradation Concept</w:t>

</xml_diff>

<commit_message>
Complete technical safety requirements for LDW. Still working on technical safety requirements for LKA
</commit_message>
<xml_diff>
--- a/Homework/03_FunctionalSafetyConcept_LaneAssistance_Template.docx
+++ b/Homework/03_FunctionalSafetyConcept_LaneAssistance_Template.docx
@@ -46,7 +46,7 @@
                   </pic:nvPicPr>
                   <pic:blipFill>
                     <a:blip r:embed="rId2"/>
-                    <a:srcRect l="24003" t="0" r="25603" b="0"/>
+                    <a:srcRect l="24006" t="0" r="25606" b="0"/>
                     <a:stretch>
                       <a:fillRect/>
                     </a:stretch>
@@ -2588,19 +2588,7 @@
             </w:pPr>
             <w:r>
               <w:rPr/>
-              <w:t>Determines when the vehicle leaves the lane by mistake by processsing images from th</w:t>
-            </w:r>
-            <w:r>
-              <w:rPr/>
-              <w:t>e</w:t>
-            </w:r>
-            <w:r>
-              <w:rPr/>
-              <w:t xml:space="preserve"> camera sensor.  </w:t>
-            </w:r>
-            <w:r>
-              <w:rPr/>
-              <w:t>It senses the lane and creates a torque request for the Electronic Power Steering ECU</w:t>
+              <w:t>Determines when the vehicle leaves the lane by mistake by processsing images from the camera sensor.  It senses the lane and creates a torque request for the Electronic Power Steering ECU</w:t>
             </w:r>
           </w:p>
         </w:tc>
@@ -2870,11 +2858,7 @@
             </w:pPr>
             <w:r>
               <w:rPr/>
-              <w:t>The Electronic Power Steering ECU receives the torque request from the camera sensor ECU and receives information about the driver’s steering torque.  It adds these torque values and sends the final torque request to the Motor</w:t>
-            </w:r>
-            <w:r>
-              <w:rPr/>
-              <w:t xml:space="preserve"> </w:t>
+              <w:t xml:space="preserve">The Electronic Power Steering ECU receives the torque request from the camera sensor ECU and receives information about the driver’s steering torque.  It adds these torque values and sends the final torque request to the Motor </w:t>
             </w:r>
           </w:p>
         </w:tc>
@@ -3748,8 +3732,8 @@
         <w:tblLook w:val="0600"/>
       </w:tblPr>
       <w:tblGrid>
-        <w:gridCol w:w="1527"/>
-        <w:gridCol w:w="4502"/>
+        <w:gridCol w:w="1526"/>
+        <w:gridCol w:w="4503"/>
         <w:gridCol w:w="360"/>
         <w:gridCol w:w="1245"/>
         <w:gridCol w:w="1921"/>
@@ -3758,7 +3742,7 @@
         <w:trPr/>
         <w:tc>
           <w:tcPr>
-            <w:tcW w:w="1527" w:type="dxa"/>
+            <w:tcW w:w="1526" w:type="dxa"/>
             <w:tcBorders>
               <w:top w:val="single" w:sz="8" w:space="0" w:color="000000"/>
               <w:left w:val="single" w:sz="8" w:space="0" w:color="000000"/>
@@ -3794,7 +3778,7 @@
         </w:tc>
         <w:tc>
           <w:tcPr>
-            <w:tcW w:w="4502" w:type="dxa"/>
+            <w:tcW w:w="4503" w:type="dxa"/>
             <w:tcBorders>
               <w:top w:val="single" w:sz="8" w:space="0" w:color="000000"/>
               <w:left w:val="single" w:sz="8" w:space="0" w:color="000000"/>
@@ -3941,7 +3925,7 @@
         <w:trPr/>
         <w:tc>
           <w:tcPr>
-            <w:tcW w:w="1527" w:type="dxa"/>
+            <w:tcW w:w="1526" w:type="dxa"/>
             <w:tcBorders>
               <w:top w:val="single" w:sz="8" w:space="0" w:color="000000"/>
               <w:left w:val="single" w:sz="8" w:space="0" w:color="000000"/>
@@ -4023,7 +4007,7 @@
         </w:tc>
         <w:tc>
           <w:tcPr>
-            <w:tcW w:w="4502" w:type="dxa"/>
+            <w:tcW w:w="4503" w:type="dxa"/>
             <w:tcBorders>
               <w:top w:val="single" w:sz="8" w:space="0" w:color="000000"/>
               <w:left w:val="single" w:sz="8" w:space="0" w:color="000000"/>
@@ -4145,7 +4129,7 @@
         <w:trPr/>
         <w:tc>
           <w:tcPr>
-            <w:tcW w:w="1527" w:type="dxa"/>
+            <w:tcW w:w="1526" w:type="dxa"/>
             <w:tcBorders>
               <w:top w:val="single" w:sz="8" w:space="0" w:color="000000"/>
               <w:left w:val="single" w:sz="8" w:space="0" w:color="000000"/>
@@ -4207,7 +4191,7 @@
         </w:tc>
         <w:tc>
           <w:tcPr>
-            <w:tcW w:w="4502" w:type="dxa"/>
+            <w:tcW w:w="4503" w:type="dxa"/>
             <w:tcBorders>
               <w:top w:val="single" w:sz="8" w:space="0" w:color="000000"/>
               <w:left w:val="single" w:sz="8" w:space="0" w:color="000000"/>
@@ -4227,7 +4211,15 @@
             </w:pPr>
             <w:r>
               <w:rPr/>
-              <w:t>The lane keeping item shall ensure tha the lane departure oscillating torque frequency is belwo Max_Torque_Frequency</w:t>
+              <w:t>The lane keeping item shall ensure tha</w:t>
+            </w:r>
+            <w:r>
+              <w:rPr/>
+              <w:t>t</w:t>
+            </w:r>
+            <w:r>
+              <w:rPr/>
+              <w:t xml:space="preserve"> the lane departure oscillating torque frequency is belwo Max_Torque_Frequency</w:t>
             </w:r>
           </w:p>
         </w:tc>
@@ -4867,8 +4859,8 @@
         <w:tblLook w:val="0600"/>
       </w:tblPr>
       <w:tblGrid>
-        <w:gridCol w:w="1527"/>
-        <w:gridCol w:w="4502"/>
+        <w:gridCol w:w="1526"/>
+        <w:gridCol w:w="4503"/>
         <w:gridCol w:w="360"/>
         <w:gridCol w:w="1245"/>
         <w:gridCol w:w="1921"/>
@@ -4877,7 +4869,7 @@
         <w:trPr/>
         <w:tc>
           <w:tcPr>
-            <w:tcW w:w="1527" w:type="dxa"/>
+            <w:tcW w:w="1526" w:type="dxa"/>
             <w:tcBorders>
               <w:top w:val="single" w:sz="8" w:space="0" w:color="000000"/>
               <w:left w:val="single" w:sz="8" w:space="0" w:color="000000"/>
@@ -4908,7 +4900,7 @@
         </w:tc>
         <w:tc>
           <w:tcPr>
-            <w:tcW w:w="4502" w:type="dxa"/>
+            <w:tcW w:w="4503" w:type="dxa"/>
             <w:tcBorders>
               <w:top w:val="single" w:sz="8" w:space="0" w:color="000000"/>
               <w:left w:val="single" w:sz="8" w:space="0" w:color="000000"/>
@@ -5035,7 +5027,7 @@
         <w:trPr/>
         <w:tc>
           <w:tcPr>
-            <w:tcW w:w="1527" w:type="dxa"/>
+            <w:tcW w:w="1526" w:type="dxa"/>
             <w:tcBorders>
               <w:top w:val="single" w:sz="8" w:space="0" w:color="000000"/>
               <w:left w:val="single" w:sz="8" w:space="0" w:color="000000"/>
@@ -5097,7 +5089,7 @@
         </w:tc>
         <w:tc>
           <w:tcPr>
-            <w:tcW w:w="4502" w:type="dxa"/>
+            <w:tcW w:w="4503" w:type="dxa"/>
             <w:tcBorders>
               <w:top w:val="single" w:sz="8" w:space="0" w:color="000000"/>
               <w:left w:val="single" w:sz="8" w:space="0" w:color="000000"/>
@@ -5690,8 +5682,8 @@
         <w:tblLook w:val="0600"/>
       </w:tblPr>
       <w:tblGrid>
-        <w:gridCol w:w="1527"/>
-        <w:gridCol w:w="3512"/>
+        <w:gridCol w:w="1526"/>
+        <w:gridCol w:w="3513"/>
         <w:gridCol w:w="1350"/>
         <w:gridCol w:w="1245"/>
         <w:gridCol w:w="1921"/>
@@ -5700,7 +5692,7 @@
         <w:trPr/>
         <w:tc>
           <w:tcPr>
-            <w:tcW w:w="1527" w:type="dxa"/>
+            <w:tcW w:w="1526" w:type="dxa"/>
             <w:tcBorders>
               <w:top w:val="single" w:sz="8" w:space="0" w:color="000000"/>
               <w:left w:val="single" w:sz="8" w:space="0" w:color="000000"/>
@@ -5731,7 +5723,7 @@
         </w:tc>
         <w:tc>
           <w:tcPr>
-            <w:tcW w:w="3512" w:type="dxa"/>
+            <w:tcW w:w="3513" w:type="dxa"/>
             <w:tcBorders>
               <w:top w:val="single" w:sz="8" w:space="0" w:color="000000"/>
               <w:left w:val="single" w:sz="8" w:space="0" w:color="000000"/>
@@ -5858,7 +5850,7 @@
         <w:trPr/>
         <w:tc>
           <w:tcPr>
-            <w:tcW w:w="1527" w:type="dxa"/>
+            <w:tcW w:w="1526" w:type="dxa"/>
             <w:tcBorders>
               <w:top w:val="single" w:sz="8" w:space="0" w:color="000000"/>
               <w:left w:val="single" w:sz="8" w:space="0" w:color="000000"/>
@@ -5920,7 +5912,7 @@
         </w:tc>
         <w:tc>
           <w:tcPr>
-            <w:tcW w:w="3512" w:type="dxa"/>
+            <w:tcW w:w="3513" w:type="dxa"/>
             <w:tcBorders>
               <w:top w:val="single" w:sz="8" w:space="0" w:color="000000"/>
               <w:left w:val="single" w:sz="8" w:space="0" w:color="000000"/>
@@ -5940,15 +5932,7 @@
             </w:pPr>
             <w:r>
               <w:rPr/>
-              <w:t xml:space="preserve">The </w:t>
-            </w:r>
-            <w:r>
-              <w:rPr/>
-              <w:t>electronic power steering ECU</w:t>
-            </w:r>
-            <w:r>
-              <w:rPr/>
-              <w:t xml:space="preserve"> shall ensure that he lane departure oscillating toqrue ampliteude is below Max_Torque_Amplitude</w:t>
+              <w:t>The electronic power steering ECU shall ensure that he lane departure oscillating toqrue ampliteude is below Max_Torque_Amplitude</w:t>
             </w:r>
           </w:p>
         </w:tc>
@@ -6050,7 +6034,7 @@
         <w:trPr/>
         <w:tc>
           <w:tcPr>
-            <w:tcW w:w="1527" w:type="dxa"/>
+            <w:tcW w:w="1526" w:type="dxa"/>
             <w:tcBorders>
               <w:top w:val="single" w:sz="8" w:space="0" w:color="000000"/>
               <w:left w:val="single" w:sz="8" w:space="0" w:color="000000"/>
@@ -6112,7 +6096,7 @@
         </w:tc>
         <w:tc>
           <w:tcPr>
-            <w:tcW w:w="3512" w:type="dxa"/>
+            <w:tcW w:w="3513" w:type="dxa"/>
             <w:tcBorders>
               <w:top w:val="single" w:sz="8" w:space="0" w:color="000000"/>
               <w:left w:val="single" w:sz="8" w:space="0" w:color="000000"/>
@@ -6132,23 +6116,7 @@
             </w:pPr>
             <w:r>
               <w:rPr/>
-              <w:t xml:space="preserve">The </w:t>
-            </w:r>
-            <w:r>
-              <w:rPr/>
-              <w:t>electronic power steering ECU</w:t>
-            </w:r>
-            <w:r>
-              <w:rPr/>
-              <w:t xml:space="preserve"> shall ensure tha the lane departure oscillating torque frequency is bel</w:t>
-            </w:r>
-            <w:r>
-              <w:rPr/>
-              <w:t>ow</w:t>
-            </w:r>
-            <w:r>
-              <w:rPr/>
-              <w:t xml:space="preserve"> Max_Torque_Frequency</w:t>
+              <w:t>The electronic power steering ECU shall ensure tha the lane departure oscillating torque frequency is below Max_Torque_Frequency</w:t>
             </w:r>
           </w:p>
         </w:tc>
@@ -6250,7 +6218,7 @@
         <w:trPr/>
         <w:tc>
           <w:tcPr>
-            <w:tcW w:w="1527" w:type="dxa"/>
+            <w:tcW w:w="1526" w:type="dxa"/>
             <w:tcBorders>
               <w:top w:val="single" w:sz="8" w:space="0" w:color="000000"/>
               <w:left w:val="single" w:sz="8" w:space="0" w:color="000000"/>
@@ -6312,7 +6280,7 @@
         </w:tc>
         <w:tc>
           <w:tcPr>
-            <w:tcW w:w="3512" w:type="dxa"/>
+            <w:tcW w:w="3513" w:type="dxa"/>
             <w:tcBorders>
               <w:top w:val="single" w:sz="8" w:space="0" w:color="000000"/>
               <w:left w:val="single" w:sz="8" w:space="0" w:color="000000"/>
@@ -7707,6 +7675,87 @@
       <w:u w:val="single"/>
     </w:rPr>
   </w:style>
+  <w:style w:type="character" w:styleId="ListLabel31">
+    <w:name w:val="ListLabel 31"/>
+    <w:qFormat/>
+    <w:rPr>
+      <w:rFonts w:cs="OpenSymbol"/>
+      <w:u w:val="none"/>
+    </w:rPr>
+  </w:style>
+  <w:style w:type="character" w:styleId="ListLabel32">
+    <w:name w:val="ListLabel 32"/>
+    <w:qFormat/>
+    <w:rPr>
+      <w:rFonts w:cs="OpenSymbol"/>
+      <w:u w:val="none"/>
+    </w:rPr>
+  </w:style>
+  <w:style w:type="character" w:styleId="ListLabel33">
+    <w:name w:val="ListLabel 33"/>
+    <w:qFormat/>
+    <w:rPr>
+      <w:rFonts w:cs="OpenSymbol"/>
+      <w:u w:val="none"/>
+    </w:rPr>
+  </w:style>
+  <w:style w:type="character" w:styleId="ListLabel34">
+    <w:name w:val="ListLabel 34"/>
+    <w:qFormat/>
+    <w:rPr>
+      <w:rFonts w:cs="OpenSymbol"/>
+      <w:u w:val="none"/>
+    </w:rPr>
+  </w:style>
+  <w:style w:type="character" w:styleId="ListLabel35">
+    <w:name w:val="ListLabel 35"/>
+    <w:qFormat/>
+    <w:rPr>
+      <w:rFonts w:cs="OpenSymbol"/>
+      <w:u w:val="none"/>
+    </w:rPr>
+  </w:style>
+  <w:style w:type="character" w:styleId="ListLabel36">
+    <w:name w:val="ListLabel 36"/>
+    <w:qFormat/>
+    <w:rPr>
+      <w:rFonts w:cs="OpenSymbol"/>
+      <w:u w:val="none"/>
+    </w:rPr>
+  </w:style>
+  <w:style w:type="character" w:styleId="ListLabel37">
+    <w:name w:val="ListLabel 37"/>
+    <w:qFormat/>
+    <w:rPr>
+      <w:rFonts w:cs="OpenSymbol"/>
+      <w:u w:val="none"/>
+    </w:rPr>
+  </w:style>
+  <w:style w:type="character" w:styleId="ListLabel38">
+    <w:name w:val="ListLabel 38"/>
+    <w:qFormat/>
+    <w:rPr>
+      <w:rFonts w:cs="OpenSymbol"/>
+      <w:u w:val="none"/>
+    </w:rPr>
+  </w:style>
+  <w:style w:type="character" w:styleId="ListLabel39">
+    <w:name w:val="ListLabel 39"/>
+    <w:qFormat/>
+    <w:rPr>
+      <w:rFonts w:cs="OpenSymbol"/>
+      <w:u w:val="none"/>
+    </w:rPr>
+  </w:style>
+  <w:style w:type="character" w:styleId="ListLabel40">
+    <w:name w:val="ListLabel 40"/>
+    <w:qFormat/>
+    <w:rPr>
+      <w:b/>
+      <w:color w:val="B7B7B7"/>
+      <w:u w:val="single"/>
+    </w:rPr>
+  </w:style>
   <w:style w:type="paragraph" w:styleId="Heading">
     <w:name w:val="Heading"/>
     <w:basedOn w:val="Normal"/>

</xml_diff>